<commit_message>
proges bab 4 subbab 4.1 implementasi sistem
</commit_message>
<xml_diff>
--- a/bab iv.docx
+++ b/bab iv.docx
@@ -23,6 +23,9 @@
     </w:p>
     <w:p>
       <w:pPr>
+        <w:tabs>
+          <w:tab w:val="left" w:pos="2830"/>
+        </w:tabs>
         <w:rPr>
           <w:rFonts w:ascii="Times New Roman" w:hAnsi="Times New Roman" w:cs="Times New Roman"/>
           <w:sz w:val="24"/>
@@ -42,6 +45,9 @@
     </w:p>
     <w:p>
       <w:pPr>
+        <w:tabs>
+          <w:tab w:val="left" w:pos="2830"/>
+        </w:tabs>
         <w:rPr>
           <w:rFonts w:ascii="Times New Roman" w:hAnsi="Times New Roman" w:cs="Times New Roman"/>
           <w:sz w:val="24"/>
@@ -56,7 +62,70 @@
           <w:szCs w:val="24"/>
           <w:lang w:val="id-ID"/>
         </w:rPr>
-        <w:br w:type="page"/>
+        <w:t xml:space="preserve">Implementasi sistem merupakan penerapan sistem </w:t>
+      </w:r>
+      <w:r>
+        <w:rPr>
+          <w:rFonts w:ascii="Times New Roman" w:hAnsi="Times New Roman" w:cs="Times New Roman"/>
+          <w:sz w:val="24"/>
+          <w:szCs w:val="24"/>
+          <w:lang w:val="id-ID"/>
+        </w:rPr>
+        <w:t>yang didasari</w:t>
+      </w:r>
+      <w:r>
+        <w:rPr>
+          <w:rFonts w:ascii="Times New Roman" w:hAnsi="Times New Roman" w:cs="Times New Roman"/>
+          <w:sz w:val="24"/>
+          <w:szCs w:val="24"/>
+          <w:lang w:val="id-ID"/>
+        </w:rPr>
+        <w:t xml:space="preserve"> perancangan sistem yang </w:t>
+      </w:r>
+      <w:r>
+        <w:rPr>
+          <w:rFonts w:ascii="Times New Roman" w:hAnsi="Times New Roman" w:cs="Times New Roman"/>
+          <w:sz w:val="24"/>
+          <w:szCs w:val="24"/>
+          <w:lang w:val="id-ID"/>
+        </w:rPr>
+        <w:t>sudah</w:t>
+      </w:r>
+      <w:r>
+        <w:rPr>
+          <w:rFonts w:ascii="Times New Roman" w:hAnsi="Times New Roman" w:cs="Times New Roman"/>
+          <w:sz w:val="24"/>
+          <w:szCs w:val="24"/>
+          <w:lang w:val="id-ID"/>
+        </w:rPr>
+        <w:t xml:space="preserve"> dibuat sebelumnya</w:t>
+      </w:r>
+      <w:r>
+        <w:rPr>
+          <w:rFonts w:ascii="Times New Roman" w:hAnsi="Times New Roman" w:cs="Times New Roman"/>
+          <w:sz w:val="24"/>
+          <w:szCs w:val="24"/>
+          <w:lang w:val="id-ID"/>
+        </w:rPr>
+        <w:t>.</w:t>
+      </w:r>
+      <w:r>
+        <w:rPr>
+          <w:rFonts w:ascii="Times New Roman" w:hAnsi="Times New Roman" w:cs="Times New Roman"/>
+          <w:sz w:val="24"/>
+          <w:szCs w:val="24"/>
+          <w:lang w:val="sv-SE"/>
+        </w:rPr>
+        <w:t xml:space="preserve"> </w:t>
+      </w:r>
+      <w:r>
+        <w:rPr>
+          <w:rFonts w:ascii="Times New Roman" w:hAnsi="Times New Roman" w:cs="Times New Roman"/>
+          <w:sz w:val="24"/>
+          <w:szCs w:val="24"/>
+          <w:lang w:val="id-ID"/>
+        </w:rPr>
+        <w:t>Hasil dari implemetasi sistem dibuat dibuat dengan rancangan yang sesuai dengan kebutuhan sistem.</w:t>
       </w:r>
     </w:p>
     <w:p>
@@ -65,7 +134,7 @@
           <w:rFonts w:ascii="Times New Roman" w:hAnsi="Times New Roman" w:cs="Times New Roman"/>
           <w:sz w:val="24"/>
           <w:szCs w:val="24"/>
-          <w:lang w:val="id-ID"/>
+          <w:lang w:val="sv-SE"/>
         </w:rPr>
       </w:pPr>
       <w:r>
@@ -75,8 +144,1603 @@
           <w:szCs w:val="24"/>
           <w:lang w:val="id-ID"/>
         </w:rPr>
+        <w:t>4.1</w:t>
+      </w:r>
+      <w:r>
+        <w:rPr>
+          <w:rFonts w:ascii="Times New Roman" w:hAnsi="Times New Roman" w:cs="Times New Roman"/>
+          <w:sz w:val="24"/>
+          <w:szCs w:val="24"/>
+          <w:lang w:val="id-ID"/>
+        </w:rPr>
+        <w:t>.1</w:t>
+      </w:r>
+      <w:r>
+        <w:rPr>
+          <w:rFonts w:ascii="Times New Roman" w:hAnsi="Times New Roman" w:cs="Times New Roman"/>
+          <w:sz w:val="24"/>
+          <w:szCs w:val="24"/>
+          <w:lang w:val="id-ID"/>
+        </w:rPr>
+        <w:t xml:space="preserve"> </w:t>
+      </w:r>
+      <w:r>
+        <w:rPr>
+          <w:rFonts w:ascii="Times New Roman" w:hAnsi="Times New Roman" w:cs="Times New Roman"/>
+          <w:sz w:val="24"/>
+          <w:szCs w:val="24"/>
+          <w:lang w:val="id-ID"/>
+        </w:rPr>
+        <w:t>Konfigurasi Blynk</w:t>
+      </w:r>
+      <w:r>
+        <w:rPr>
+          <w:rFonts w:ascii="Times New Roman" w:hAnsi="Times New Roman" w:cs="Times New Roman"/>
+          <w:sz w:val="24"/>
+          <w:szCs w:val="24"/>
+          <w:lang w:val="id-ID"/>
+        </w:rPr>
+        <w:t xml:space="preserve"> </w:t>
+      </w:r>
+      <w:r>
+        <w:rPr>
+          <w:rFonts w:ascii="Times New Roman" w:hAnsi="Times New Roman" w:cs="Times New Roman"/>
+          <w:sz w:val="24"/>
+          <w:szCs w:val="24"/>
+          <w:lang w:val="sv-SE"/>
+        </w:rPr>
+        <w:t>di browser</w:t>
+      </w:r>
+    </w:p>
+    <w:p>
+      <w:pPr>
+        <w:rPr>
+          <w:rFonts w:ascii="Times New Roman" w:hAnsi="Times New Roman" w:cs="Times New Roman"/>
+          <w:sz w:val="24"/>
+          <w:szCs w:val="24"/>
+          <w:lang w:val="sv-SE"/>
+        </w:rPr>
+      </w:pPr>
+      <w:r>
+        <w:rPr>
+          <w:rFonts w:ascii="Times New Roman" w:hAnsi="Times New Roman" w:cs="Times New Roman"/>
+          <w:sz w:val="24"/>
+          <w:szCs w:val="24"/>
+          <w:lang w:val="sv-SE"/>
+        </w:rPr>
+        <w:t xml:space="preserve">Sebelum menggunakan platform Blynk, </w:t>
+      </w:r>
+      <w:r>
+        <w:rPr>
+          <w:rFonts w:ascii="Times New Roman" w:hAnsi="Times New Roman" w:cs="Times New Roman"/>
+          <w:sz w:val="24"/>
+          <w:szCs w:val="24"/>
+          <w:lang w:val="sv-SE"/>
+        </w:rPr>
+        <w:t xml:space="preserve">perlu dilakukan konfigurasi terlebih dahulu supaya data-data yang diperlukan bisa diakses pada perangkat </w:t>
+      </w:r>
+      <w:r>
+        <w:rPr>
+          <w:rFonts w:ascii="Times New Roman" w:hAnsi="Times New Roman" w:cs="Times New Roman"/>
+          <w:i/>
+          <w:iCs/>
+          <w:sz w:val="24"/>
+          <w:szCs w:val="24"/>
+          <w:lang w:val="sv-SE"/>
+        </w:rPr>
+        <w:t>smartphone</w:t>
+      </w:r>
+      <w:r>
+        <w:rPr>
+          <w:rFonts w:ascii="Times New Roman" w:hAnsi="Times New Roman" w:cs="Times New Roman"/>
+          <w:sz w:val="24"/>
+          <w:szCs w:val="24"/>
+          <w:lang w:val="sv-SE"/>
+        </w:rPr>
+        <w:t>.</w:t>
+      </w:r>
+    </w:p>
+    <w:p>
+      <w:pPr>
+        <w:rPr>
+          <w:rFonts w:ascii="Times New Roman" w:hAnsi="Times New Roman" w:cs="Times New Roman"/>
+          <w:sz w:val="24"/>
+          <w:szCs w:val="24"/>
+          <w:lang w:val="sv-SE"/>
+        </w:rPr>
+      </w:pPr>
+      <w:r>
+        <w:rPr>
+          <w:rFonts w:ascii="Times New Roman" w:hAnsi="Times New Roman" w:cs="Times New Roman"/>
+          <w:sz w:val="24"/>
+          <w:szCs w:val="24"/>
+          <w:lang w:val="sv-SE"/>
+        </w:rPr>
+        <w:t xml:space="preserve">1. </w:t>
+      </w:r>
+    </w:p>
+    <w:p>
+      <w:pPr>
+        <w:rPr>
+          <w:rFonts w:ascii="Times New Roman" w:hAnsi="Times New Roman" w:cs="Times New Roman"/>
+          <w:sz w:val="24"/>
+          <w:szCs w:val="24"/>
+          <w:lang w:val="id-ID"/>
+        </w:rPr>
+      </w:pPr>
+      <w:r>
+        <w:rPr>
+          <w:rFonts w:ascii="Times New Roman" w:hAnsi="Times New Roman" w:cs="Times New Roman"/>
+          <w:noProof/>
+          <w:sz w:val="24"/>
+          <w:szCs w:val="24"/>
+          <w:lang w:val="id-ID"/>
+        </w:rPr>
+        <w:drawing>
+          <wp:inline distT="0" distB="0" distL="0" distR="0" wp14:anchorId="0BE25D38" wp14:editId="5E5F94A1">
+            <wp:extent cx="5727700" cy="2755900"/>
+            <wp:effectExtent l="0" t="0" r="6350" b="6350"/>
+            <wp:docPr id="1612792260" name="Picture 1"/>
+            <wp:cNvGraphicFramePr>
+              <a:graphicFrameLocks xmlns:a="http://schemas.openxmlformats.org/drawingml/2006/main" noChangeAspect="1"/>
+            </wp:cNvGraphicFramePr>
+            <a:graphic xmlns:a="http://schemas.openxmlformats.org/drawingml/2006/main">
+              <a:graphicData uri="http://schemas.openxmlformats.org/drawingml/2006/picture">
+                <pic:pic xmlns:pic="http://schemas.openxmlformats.org/drawingml/2006/picture">
+                  <pic:nvPicPr>
+                    <pic:cNvPr id="0" name="Picture 1"/>
+                    <pic:cNvPicPr>
+                      <a:picLocks noChangeAspect="1" noChangeArrowheads="1"/>
+                    </pic:cNvPicPr>
+                  </pic:nvPicPr>
+                  <pic:blipFill rotWithShape="1">
+                    <a:blip r:embed="rId4" cstate="print">
+                      <a:extLst>
+                        <a:ext uri="{28A0092B-C50C-407E-A947-70E740481C1C}">
+                          <a14:useLocalDpi xmlns:a14="http://schemas.microsoft.com/office/drawing/2010/main" val="0"/>
+                        </a:ext>
+                      </a:extLst>
+                    </a:blip>
+                    <a:srcRect t="14567"/>
+                    <a:stretch/>
+                  </pic:blipFill>
+                  <pic:spPr bwMode="auto">
+                    <a:xfrm>
+                      <a:off x="0" y="0"/>
+                      <a:ext cx="5727700" cy="2755900"/>
+                    </a:xfrm>
+                    <a:prstGeom prst="rect">
+                      <a:avLst/>
+                    </a:prstGeom>
+                    <a:noFill/>
+                    <a:ln>
+                      <a:noFill/>
+                    </a:ln>
+                    <a:extLst>
+                      <a:ext uri="{53640926-AAD7-44D8-BBD7-CCE9431645EC}">
+                        <a14:shadowObscured xmlns:a14="http://schemas.microsoft.com/office/drawing/2010/main"/>
+                      </a:ext>
+                    </a:extLst>
+                  </pic:spPr>
+                </pic:pic>
+              </a:graphicData>
+            </a:graphic>
+          </wp:inline>
+        </w:drawing>
+      </w:r>
+    </w:p>
+    <w:p>
+      <w:pPr>
+        <w:rPr>
+          <w:rFonts w:ascii="Times New Roman" w:hAnsi="Times New Roman" w:cs="Times New Roman"/>
+          <w:sz w:val="24"/>
+          <w:szCs w:val="24"/>
+          <w:lang w:val="id-ID"/>
+        </w:rPr>
+      </w:pPr>
+      <w:r>
+        <w:rPr>
+          <w:rFonts w:ascii="Times New Roman" w:hAnsi="Times New Roman" w:cs="Times New Roman"/>
+          <w:noProof/>
+          <w:sz w:val="24"/>
+          <w:szCs w:val="24"/>
+          <w:lang w:val="id-ID"/>
+        </w:rPr>
+        <w:drawing>
+          <wp:inline distT="0" distB="0" distL="0" distR="0" wp14:anchorId="680CD58C" wp14:editId="2A43B992">
+            <wp:extent cx="5727700" cy="2768600"/>
+            <wp:effectExtent l="0" t="0" r="6350" b="0"/>
+            <wp:docPr id="1505619116" name="Picture 4"/>
+            <wp:cNvGraphicFramePr>
+              <a:graphicFrameLocks xmlns:a="http://schemas.openxmlformats.org/drawingml/2006/main" noChangeAspect="1"/>
+            </wp:cNvGraphicFramePr>
+            <a:graphic xmlns:a="http://schemas.openxmlformats.org/drawingml/2006/main">
+              <a:graphicData uri="http://schemas.openxmlformats.org/drawingml/2006/picture">
+                <pic:pic xmlns:pic="http://schemas.openxmlformats.org/drawingml/2006/picture">
+                  <pic:nvPicPr>
+                    <pic:cNvPr id="0" name="Picture 4"/>
+                    <pic:cNvPicPr>
+                      <a:picLocks noChangeAspect="1" noChangeArrowheads="1"/>
+                    </pic:cNvPicPr>
+                  </pic:nvPicPr>
+                  <pic:blipFill rotWithShape="1">
+                    <a:blip r:embed="rId5" cstate="print">
+                      <a:extLst>
+                        <a:ext uri="{28A0092B-C50C-407E-A947-70E740481C1C}">
+                          <a14:useLocalDpi xmlns:a14="http://schemas.microsoft.com/office/drawing/2010/main" val="0"/>
+                        </a:ext>
+                      </a:extLst>
+                    </a:blip>
+                    <a:srcRect t="14173"/>
+                    <a:stretch/>
+                  </pic:blipFill>
+                  <pic:spPr bwMode="auto">
+                    <a:xfrm>
+                      <a:off x="0" y="0"/>
+                      <a:ext cx="5727700" cy="2768600"/>
+                    </a:xfrm>
+                    <a:prstGeom prst="rect">
+                      <a:avLst/>
+                    </a:prstGeom>
+                    <a:noFill/>
+                    <a:ln>
+                      <a:noFill/>
+                    </a:ln>
+                    <a:extLst>
+                      <a:ext uri="{53640926-AAD7-44D8-BBD7-CCE9431645EC}">
+                        <a14:shadowObscured xmlns:a14="http://schemas.microsoft.com/office/drawing/2010/main"/>
+                      </a:ext>
+                    </a:extLst>
+                  </pic:spPr>
+                </pic:pic>
+              </a:graphicData>
+            </a:graphic>
+          </wp:inline>
+        </w:drawing>
+      </w:r>
+    </w:p>
+    <w:p>
+      <w:pPr>
+        <w:rPr>
+          <w:rFonts w:ascii="Times New Roman" w:hAnsi="Times New Roman" w:cs="Times New Roman"/>
+          <w:sz w:val="24"/>
+          <w:szCs w:val="24"/>
+          <w:lang w:val="id-ID"/>
+        </w:rPr>
+      </w:pPr>
+      <w:r>
+        <w:rPr>
+          <w:rFonts w:ascii="Times New Roman" w:hAnsi="Times New Roman" w:cs="Times New Roman"/>
+          <w:noProof/>
+          <w:sz w:val="24"/>
+          <w:szCs w:val="24"/>
+          <w:lang w:val="id-ID"/>
+        </w:rPr>
         <w:lastRenderedPageBreak/>
+        <w:drawing>
+          <wp:inline distT="0" distB="0" distL="0" distR="0" wp14:anchorId="4F9A5DB7" wp14:editId="5182FAEE">
+            <wp:extent cx="5727700" cy="2768600"/>
+            <wp:effectExtent l="0" t="0" r="6350" b="0"/>
+            <wp:docPr id="1706472725" name="Picture 5"/>
+            <wp:cNvGraphicFramePr>
+              <a:graphicFrameLocks xmlns:a="http://schemas.openxmlformats.org/drawingml/2006/main" noChangeAspect="1"/>
+            </wp:cNvGraphicFramePr>
+            <a:graphic xmlns:a="http://schemas.openxmlformats.org/drawingml/2006/main">
+              <a:graphicData uri="http://schemas.openxmlformats.org/drawingml/2006/picture">
+                <pic:pic xmlns:pic="http://schemas.openxmlformats.org/drawingml/2006/picture">
+                  <pic:nvPicPr>
+                    <pic:cNvPr id="0" name="Picture 5"/>
+                    <pic:cNvPicPr>
+                      <a:picLocks noChangeAspect="1" noChangeArrowheads="1"/>
+                    </pic:cNvPicPr>
+                  </pic:nvPicPr>
+                  <pic:blipFill rotWithShape="1">
+                    <a:blip r:embed="rId6" cstate="print">
+                      <a:extLst>
+                        <a:ext uri="{28A0092B-C50C-407E-A947-70E740481C1C}">
+                          <a14:useLocalDpi xmlns:a14="http://schemas.microsoft.com/office/drawing/2010/main" val="0"/>
+                        </a:ext>
+                      </a:extLst>
+                    </a:blip>
+                    <a:srcRect t="14173"/>
+                    <a:stretch/>
+                  </pic:blipFill>
+                  <pic:spPr bwMode="auto">
+                    <a:xfrm>
+                      <a:off x="0" y="0"/>
+                      <a:ext cx="5727700" cy="2768600"/>
+                    </a:xfrm>
+                    <a:prstGeom prst="rect">
+                      <a:avLst/>
+                    </a:prstGeom>
+                    <a:noFill/>
+                    <a:ln>
+                      <a:noFill/>
+                    </a:ln>
+                    <a:extLst>
+                      <a:ext uri="{53640926-AAD7-44D8-BBD7-CCE9431645EC}">
+                        <a14:shadowObscured xmlns:a14="http://schemas.microsoft.com/office/drawing/2010/main"/>
+                      </a:ext>
+                    </a:extLst>
+                  </pic:spPr>
+                </pic:pic>
+              </a:graphicData>
+            </a:graphic>
+          </wp:inline>
+        </w:drawing>
+      </w:r>
+    </w:p>
+    <w:p>
+      <w:pPr>
+        <w:rPr>
+          <w:rFonts w:ascii="Times New Roman" w:hAnsi="Times New Roman" w:cs="Times New Roman"/>
+          <w:sz w:val="24"/>
+          <w:szCs w:val="24"/>
+          <w:lang w:val="id-ID"/>
+        </w:rPr>
+      </w:pPr>
+      <w:r>
+        <w:rPr>
+          <w:rFonts w:ascii="Times New Roman" w:hAnsi="Times New Roman" w:cs="Times New Roman"/>
+          <w:noProof/>
+          <w:sz w:val="24"/>
+          <w:szCs w:val="24"/>
+          <w:lang w:val="id-ID"/>
+        </w:rPr>
+        <w:drawing>
+          <wp:inline distT="0" distB="0" distL="0" distR="0" wp14:anchorId="666DEBC6" wp14:editId="69ACDA24">
+            <wp:extent cx="5727700" cy="2762250"/>
+            <wp:effectExtent l="0" t="0" r="6350" b="0"/>
+            <wp:docPr id="674471215" name="Picture 6"/>
+            <wp:cNvGraphicFramePr>
+              <a:graphicFrameLocks xmlns:a="http://schemas.openxmlformats.org/drawingml/2006/main" noChangeAspect="1"/>
+            </wp:cNvGraphicFramePr>
+            <a:graphic xmlns:a="http://schemas.openxmlformats.org/drawingml/2006/main">
+              <a:graphicData uri="http://schemas.openxmlformats.org/drawingml/2006/picture">
+                <pic:pic xmlns:pic="http://schemas.openxmlformats.org/drawingml/2006/picture">
+                  <pic:nvPicPr>
+                    <pic:cNvPr id="0" name="Picture 6"/>
+                    <pic:cNvPicPr>
+                      <a:picLocks noChangeAspect="1" noChangeArrowheads="1"/>
+                    </pic:cNvPicPr>
+                  </pic:nvPicPr>
+                  <pic:blipFill rotWithShape="1">
+                    <a:blip r:embed="rId7" cstate="print">
+                      <a:extLst>
+                        <a:ext uri="{28A0092B-C50C-407E-A947-70E740481C1C}">
+                          <a14:useLocalDpi xmlns:a14="http://schemas.microsoft.com/office/drawing/2010/main" val="0"/>
+                        </a:ext>
+                      </a:extLst>
+                    </a:blip>
+                    <a:srcRect t="14370"/>
+                    <a:stretch/>
+                  </pic:blipFill>
+                  <pic:spPr bwMode="auto">
+                    <a:xfrm>
+                      <a:off x="0" y="0"/>
+                      <a:ext cx="5727700" cy="2762250"/>
+                    </a:xfrm>
+                    <a:prstGeom prst="rect">
+                      <a:avLst/>
+                    </a:prstGeom>
+                    <a:noFill/>
+                    <a:ln>
+                      <a:noFill/>
+                    </a:ln>
+                    <a:extLst>
+                      <a:ext uri="{53640926-AAD7-44D8-BBD7-CCE9431645EC}">
+                        <a14:shadowObscured xmlns:a14="http://schemas.microsoft.com/office/drawing/2010/main"/>
+                      </a:ext>
+                    </a:extLst>
+                  </pic:spPr>
+                </pic:pic>
+              </a:graphicData>
+            </a:graphic>
+          </wp:inline>
+        </w:drawing>
+      </w:r>
+    </w:p>
+    <w:p>
+      <w:pPr>
+        <w:rPr>
+          <w:rFonts w:ascii="Times New Roman" w:hAnsi="Times New Roman" w:cs="Times New Roman"/>
+          <w:sz w:val="24"/>
+          <w:szCs w:val="24"/>
+          <w:lang w:val="id-ID"/>
+        </w:rPr>
+      </w:pPr>
+      <w:r>
+        <w:rPr>
+          <w:rFonts w:ascii="Times New Roman" w:hAnsi="Times New Roman" w:cs="Times New Roman"/>
+          <w:noProof/>
+          <w:sz w:val="24"/>
+          <w:szCs w:val="24"/>
+          <w:lang w:val="id-ID"/>
+        </w:rPr>
+        <w:drawing>
+          <wp:inline distT="0" distB="0" distL="0" distR="0" wp14:anchorId="4224B243" wp14:editId="67C692D1">
+            <wp:extent cx="5727700" cy="2768600"/>
+            <wp:effectExtent l="0" t="0" r="6350" b="0"/>
+            <wp:docPr id="1929110976" name="Picture 7"/>
+            <wp:cNvGraphicFramePr>
+              <a:graphicFrameLocks xmlns:a="http://schemas.openxmlformats.org/drawingml/2006/main" noChangeAspect="1"/>
+            </wp:cNvGraphicFramePr>
+            <a:graphic xmlns:a="http://schemas.openxmlformats.org/drawingml/2006/main">
+              <a:graphicData uri="http://schemas.openxmlformats.org/drawingml/2006/picture">
+                <pic:pic xmlns:pic="http://schemas.openxmlformats.org/drawingml/2006/picture">
+                  <pic:nvPicPr>
+                    <pic:cNvPr id="0" name="Picture 7"/>
+                    <pic:cNvPicPr>
+                      <a:picLocks noChangeAspect="1" noChangeArrowheads="1"/>
+                    </pic:cNvPicPr>
+                  </pic:nvPicPr>
+                  <pic:blipFill rotWithShape="1">
+                    <a:blip r:embed="rId8" cstate="print">
+                      <a:extLst>
+                        <a:ext uri="{28A0092B-C50C-407E-A947-70E740481C1C}">
+                          <a14:useLocalDpi xmlns:a14="http://schemas.microsoft.com/office/drawing/2010/main" val="0"/>
+                        </a:ext>
+                      </a:extLst>
+                    </a:blip>
+                    <a:srcRect t="14173"/>
+                    <a:stretch/>
+                  </pic:blipFill>
+                  <pic:spPr bwMode="auto">
+                    <a:xfrm>
+                      <a:off x="0" y="0"/>
+                      <a:ext cx="5727700" cy="2768600"/>
+                    </a:xfrm>
+                    <a:prstGeom prst="rect">
+                      <a:avLst/>
+                    </a:prstGeom>
+                    <a:noFill/>
+                    <a:ln>
+                      <a:noFill/>
+                    </a:ln>
+                    <a:extLst>
+                      <a:ext uri="{53640926-AAD7-44D8-BBD7-CCE9431645EC}">
+                        <a14:shadowObscured xmlns:a14="http://schemas.microsoft.com/office/drawing/2010/main"/>
+                      </a:ext>
+                    </a:extLst>
+                  </pic:spPr>
+                </pic:pic>
+              </a:graphicData>
+            </a:graphic>
+          </wp:inline>
+        </w:drawing>
+      </w:r>
+    </w:p>
+    <w:p>
+      <w:pPr>
+        <w:rPr>
+          <w:rFonts w:ascii="Times New Roman" w:hAnsi="Times New Roman" w:cs="Times New Roman"/>
+          <w:sz w:val="24"/>
+          <w:szCs w:val="24"/>
+          <w:lang w:val="id-ID"/>
+        </w:rPr>
+      </w:pPr>
+      <w:r>
+        <w:rPr>
+          <w:rFonts w:ascii="Times New Roman" w:hAnsi="Times New Roman" w:cs="Times New Roman"/>
+          <w:noProof/>
+          <w:sz w:val="24"/>
+          <w:szCs w:val="24"/>
+          <w:lang w:val="id-ID"/>
+        </w:rPr>
+        <w:drawing>
+          <wp:inline distT="0" distB="0" distL="0" distR="0" wp14:anchorId="5DFCDD65" wp14:editId="0F13264C">
+            <wp:extent cx="5727700" cy="2768600"/>
+            <wp:effectExtent l="0" t="0" r="6350" b="0"/>
+            <wp:docPr id="384166537" name="Picture 8"/>
+            <wp:cNvGraphicFramePr>
+              <a:graphicFrameLocks xmlns:a="http://schemas.openxmlformats.org/drawingml/2006/main" noChangeAspect="1"/>
+            </wp:cNvGraphicFramePr>
+            <a:graphic xmlns:a="http://schemas.openxmlformats.org/drawingml/2006/main">
+              <a:graphicData uri="http://schemas.openxmlformats.org/drawingml/2006/picture">
+                <pic:pic xmlns:pic="http://schemas.openxmlformats.org/drawingml/2006/picture">
+                  <pic:nvPicPr>
+                    <pic:cNvPr id="0" name="Picture 8"/>
+                    <pic:cNvPicPr>
+                      <a:picLocks noChangeAspect="1" noChangeArrowheads="1"/>
+                    </pic:cNvPicPr>
+                  </pic:nvPicPr>
+                  <pic:blipFill rotWithShape="1">
+                    <a:blip r:embed="rId9" cstate="print">
+                      <a:extLst>
+                        <a:ext uri="{28A0092B-C50C-407E-A947-70E740481C1C}">
+                          <a14:useLocalDpi xmlns:a14="http://schemas.microsoft.com/office/drawing/2010/main" val="0"/>
+                        </a:ext>
+                      </a:extLst>
+                    </a:blip>
+                    <a:srcRect t="14173"/>
+                    <a:stretch/>
+                  </pic:blipFill>
+                  <pic:spPr bwMode="auto">
+                    <a:xfrm>
+                      <a:off x="0" y="0"/>
+                      <a:ext cx="5727700" cy="2768600"/>
+                    </a:xfrm>
+                    <a:prstGeom prst="rect">
+                      <a:avLst/>
+                    </a:prstGeom>
+                    <a:noFill/>
+                    <a:ln>
+                      <a:noFill/>
+                    </a:ln>
+                    <a:extLst>
+                      <a:ext uri="{53640926-AAD7-44D8-BBD7-CCE9431645EC}">
+                        <a14:shadowObscured xmlns:a14="http://schemas.microsoft.com/office/drawing/2010/main"/>
+                      </a:ext>
+                    </a:extLst>
+                  </pic:spPr>
+                </pic:pic>
+              </a:graphicData>
+            </a:graphic>
+          </wp:inline>
+        </w:drawing>
+      </w:r>
+    </w:p>
+    <w:p>
+      <w:pPr>
+        <w:rPr>
+          <w:rFonts w:ascii="Times New Roman" w:hAnsi="Times New Roman" w:cs="Times New Roman"/>
+          <w:sz w:val="24"/>
+          <w:szCs w:val="24"/>
+          <w:lang w:val="id-ID"/>
+        </w:rPr>
+      </w:pPr>
+      <w:r>
+        <w:rPr>
+          <w:rFonts w:ascii="Times New Roman" w:hAnsi="Times New Roman" w:cs="Times New Roman"/>
+          <w:noProof/>
+          <w:sz w:val="24"/>
+          <w:szCs w:val="24"/>
+          <w:lang w:val="id-ID"/>
+        </w:rPr>
+        <w:drawing>
+          <wp:inline distT="0" distB="0" distL="0" distR="0" wp14:anchorId="5FD86298" wp14:editId="5817FCC2">
+            <wp:extent cx="5727700" cy="2768600"/>
+            <wp:effectExtent l="0" t="0" r="6350" b="0"/>
+            <wp:docPr id="2019000562" name="Picture 10"/>
+            <wp:cNvGraphicFramePr>
+              <a:graphicFrameLocks xmlns:a="http://schemas.openxmlformats.org/drawingml/2006/main" noChangeAspect="1"/>
+            </wp:cNvGraphicFramePr>
+            <a:graphic xmlns:a="http://schemas.openxmlformats.org/drawingml/2006/main">
+              <a:graphicData uri="http://schemas.openxmlformats.org/drawingml/2006/picture">
+                <pic:pic xmlns:pic="http://schemas.openxmlformats.org/drawingml/2006/picture">
+                  <pic:nvPicPr>
+                    <pic:cNvPr id="0" name="Picture 10"/>
+                    <pic:cNvPicPr>
+                      <a:picLocks noChangeAspect="1" noChangeArrowheads="1"/>
+                    </pic:cNvPicPr>
+                  </pic:nvPicPr>
+                  <pic:blipFill rotWithShape="1">
+                    <a:blip r:embed="rId10" cstate="print">
+                      <a:extLst>
+                        <a:ext uri="{28A0092B-C50C-407E-A947-70E740481C1C}">
+                          <a14:useLocalDpi xmlns:a14="http://schemas.microsoft.com/office/drawing/2010/main" val="0"/>
+                        </a:ext>
+                      </a:extLst>
+                    </a:blip>
+                    <a:srcRect t="14173"/>
+                    <a:stretch/>
+                  </pic:blipFill>
+                  <pic:spPr bwMode="auto">
+                    <a:xfrm>
+                      <a:off x="0" y="0"/>
+                      <a:ext cx="5727700" cy="2768600"/>
+                    </a:xfrm>
+                    <a:prstGeom prst="rect">
+                      <a:avLst/>
+                    </a:prstGeom>
+                    <a:noFill/>
+                    <a:ln>
+                      <a:noFill/>
+                    </a:ln>
+                    <a:extLst>
+                      <a:ext uri="{53640926-AAD7-44D8-BBD7-CCE9431645EC}">
+                        <a14:shadowObscured xmlns:a14="http://schemas.microsoft.com/office/drawing/2010/main"/>
+                      </a:ext>
+                    </a:extLst>
+                  </pic:spPr>
+                </pic:pic>
+              </a:graphicData>
+            </a:graphic>
+          </wp:inline>
+        </w:drawing>
+      </w:r>
+    </w:p>
+    <w:p>
+      <w:pPr>
+        <w:rPr>
+          <w:rFonts w:ascii="Times New Roman" w:hAnsi="Times New Roman" w:cs="Times New Roman"/>
+          <w:sz w:val="24"/>
+          <w:szCs w:val="24"/>
+          <w:lang w:val="id-ID"/>
+        </w:rPr>
+      </w:pPr>
+      <w:r>
+        <w:rPr>
+          <w:rFonts w:ascii="Times New Roman" w:hAnsi="Times New Roman" w:cs="Times New Roman"/>
+          <w:sz w:val="24"/>
+          <w:szCs w:val="24"/>
+          <w:lang w:val="id-ID"/>
+        </w:rPr>
+        <w:br w:type="page"/>
+      </w:r>
+    </w:p>
+    <w:p>
+      <w:pPr>
+        <w:rPr>
+          <w:rFonts w:ascii="Times New Roman" w:hAnsi="Times New Roman" w:cs="Times New Roman"/>
+          <w:sz w:val="24"/>
+          <w:szCs w:val="24"/>
+          <w:lang w:val="en-US"/>
+        </w:rPr>
+      </w:pPr>
+      <w:r>
+        <w:rPr>
+          <w:rFonts w:ascii="Times New Roman" w:hAnsi="Times New Roman" w:cs="Times New Roman"/>
+          <w:sz w:val="24"/>
+          <w:szCs w:val="24"/>
+          <w:lang w:val="id-ID"/>
+        </w:rPr>
+        <w:t>4.1</w:t>
+      </w:r>
+      <w:r>
+        <w:rPr>
+          <w:rFonts w:ascii="Times New Roman" w:hAnsi="Times New Roman" w:cs="Times New Roman"/>
+          <w:sz w:val="24"/>
+          <w:szCs w:val="24"/>
+          <w:lang w:val="id-ID"/>
+        </w:rPr>
+        <w:t>.</w:t>
+      </w:r>
+      <w:r>
+        <w:rPr>
+          <w:rFonts w:ascii="Times New Roman" w:hAnsi="Times New Roman" w:cs="Times New Roman"/>
+          <w:sz w:val="24"/>
+          <w:szCs w:val="24"/>
+          <w:lang w:val="en-US"/>
+        </w:rPr>
+        <w:t>2</w:t>
+      </w:r>
+      <w:r>
+        <w:rPr>
+          <w:rFonts w:ascii="Times New Roman" w:hAnsi="Times New Roman" w:cs="Times New Roman"/>
+          <w:sz w:val="24"/>
+          <w:szCs w:val="24"/>
+          <w:lang w:val="id-ID"/>
+        </w:rPr>
+        <w:t xml:space="preserve"> </w:t>
+      </w:r>
+      <w:r>
+        <w:rPr>
+          <w:rFonts w:ascii="Times New Roman" w:hAnsi="Times New Roman" w:cs="Times New Roman"/>
+          <w:sz w:val="24"/>
+          <w:szCs w:val="24"/>
+          <w:lang w:val="id-ID"/>
+        </w:rPr>
+        <w:t>Konfigurasi Blynk</w:t>
+      </w:r>
+      <w:r>
+        <w:rPr>
+          <w:rFonts w:ascii="Times New Roman" w:hAnsi="Times New Roman" w:cs="Times New Roman"/>
+          <w:sz w:val="24"/>
+          <w:szCs w:val="24"/>
+          <w:lang w:val="id-ID"/>
+        </w:rPr>
+        <w:t xml:space="preserve"> </w:t>
+      </w:r>
+      <w:r>
+        <w:rPr>
+          <w:rFonts w:ascii="Times New Roman" w:hAnsi="Times New Roman" w:cs="Times New Roman"/>
+          <w:sz w:val="24"/>
+          <w:szCs w:val="24"/>
+          <w:lang w:val="en-US"/>
+        </w:rPr>
+        <w:t xml:space="preserve">di </w:t>
+      </w:r>
+      <w:proofErr w:type="spellStart"/>
+      <w:r>
+        <w:rPr>
+          <w:rFonts w:ascii="Times New Roman" w:hAnsi="Times New Roman" w:cs="Times New Roman"/>
+          <w:sz w:val="24"/>
+          <w:szCs w:val="24"/>
+          <w:lang w:val="en-US"/>
+        </w:rPr>
+        <w:t>ponsel</w:t>
+      </w:r>
+      <w:proofErr w:type="spellEnd"/>
+    </w:p>
+    <w:p>
+      <w:pPr>
+        <w:rPr>
+          <w:rFonts w:ascii="Times New Roman" w:hAnsi="Times New Roman" w:cs="Times New Roman"/>
+          <w:sz w:val="24"/>
+          <w:szCs w:val="24"/>
+          <w:lang w:val="en-US"/>
+        </w:rPr>
+      </w:pPr>
+      <w:r>
+        <w:rPr>
+          <w:rFonts w:ascii="Times New Roman" w:hAnsi="Times New Roman" w:cs="Times New Roman"/>
+          <w:noProof/>
+          <w:sz w:val="24"/>
+          <w:szCs w:val="24"/>
+          <w:lang w:val="id-ID"/>
+        </w:rPr>
+        <w:drawing>
+          <wp:inline distT="0" distB="0" distL="0" distR="0" wp14:anchorId="0E9926B6" wp14:editId="35DEBA93">
+            <wp:extent cx="1539302" cy="3091180"/>
+            <wp:effectExtent l="0" t="0" r="3810" b="0"/>
+            <wp:docPr id="1875147283" name="Picture 12"/>
+            <wp:cNvGraphicFramePr>
+              <a:graphicFrameLocks xmlns:a="http://schemas.openxmlformats.org/drawingml/2006/main" noChangeAspect="1"/>
+            </wp:cNvGraphicFramePr>
+            <a:graphic xmlns:a="http://schemas.openxmlformats.org/drawingml/2006/main">
+              <a:graphicData uri="http://schemas.openxmlformats.org/drawingml/2006/picture">
+                <pic:pic xmlns:pic="http://schemas.openxmlformats.org/drawingml/2006/picture">
+                  <pic:nvPicPr>
+                    <pic:cNvPr id="0" name="Picture 12"/>
+                    <pic:cNvPicPr>
+                      <a:picLocks noChangeAspect="1" noChangeArrowheads="1"/>
+                    </pic:cNvPicPr>
+                  </pic:nvPicPr>
+                  <pic:blipFill rotWithShape="1">
+                    <a:blip r:embed="rId11" cstate="print">
+                      <a:extLst>
+                        <a:ext uri="{28A0092B-C50C-407E-A947-70E740481C1C}">
+                          <a14:useLocalDpi xmlns:a14="http://schemas.microsoft.com/office/drawing/2010/main" val="0"/>
+                        </a:ext>
+                      </a:extLst>
+                    </a:blip>
+                    <a:srcRect t="5806" b="6093"/>
+                    <a:stretch/>
+                  </pic:blipFill>
+                  <pic:spPr bwMode="auto">
+                    <a:xfrm>
+                      <a:off x="0" y="0"/>
+                      <a:ext cx="1558022" cy="3128772"/>
+                    </a:xfrm>
+                    <a:prstGeom prst="rect">
+                      <a:avLst/>
+                    </a:prstGeom>
+                    <a:noFill/>
+                    <a:ln>
+                      <a:noFill/>
+                    </a:ln>
+                    <a:extLst>
+                      <a:ext uri="{53640926-AAD7-44D8-BBD7-CCE9431645EC}">
+                        <a14:shadowObscured xmlns:a14="http://schemas.microsoft.com/office/drawing/2010/main"/>
+                      </a:ext>
+                    </a:extLst>
+                  </pic:spPr>
+                </pic:pic>
+              </a:graphicData>
+            </a:graphic>
+          </wp:inline>
+        </w:drawing>
+      </w:r>
+      <w:r>
+        <w:rPr>
+          <w:rFonts w:ascii="Times New Roman" w:hAnsi="Times New Roman" w:cs="Times New Roman"/>
+          <w:sz w:val="24"/>
+          <w:szCs w:val="24"/>
+          <w:lang w:val="en-US"/>
+        </w:rPr>
+        <w:t xml:space="preserve"> </w:t>
+      </w:r>
+    </w:p>
+    <w:p>
+      <w:pPr>
+        <w:rPr>
+          <w:rFonts w:ascii="Times New Roman" w:hAnsi="Times New Roman" w:cs="Times New Roman"/>
+          <w:sz w:val="24"/>
+          <w:szCs w:val="24"/>
+          <w:lang w:val="en-US"/>
+        </w:rPr>
+      </w:pPr>
+      <w:r>
+        <w:rPr>
+          <w:rFonts w:ascii="Times New Roman" w:hAnsi="Times New Roman" w:cs="Times New Roman"/>
+          <w:noProof/>
+          <w:sz w:val="24"/>
+          <w:szCs w:val="24"/>
+          <w:lang w:val="id-ID"/>
+        </w:rPr>
+        <w:drawing>
+          <wp:inline distT="0" distB="0" distL="0" distR="0" wp14:anchorId="765C4231" wp14:editId="25C69BA1">
+            <wp:extent cx="1524306" cy="3090252"/>
+            <wp:effectExtent l="0" t="0" r="0" b="0"/>
+            <wp:docPr id="1734941509" name="Picture 13"/>
+            <wp:cNvGraphicFramePr>
+              <a:graphicFrameLocks xmlns:a="http://schemas.openxmlformats.org/drawingml/2006/main" noChangeAspect="1"/>
+            </wp:cNvGraphicFramePr>
+            <a:graphic xmlns:a="http://schemas.openxmlformats.org/drawingml/2006/main">
+              <a:graphicData uri="http://schemas.openxmlformats.org/drawingml/2006/picture">
+                <pic:pic xmlns:pic="http://schemas.openxmlformats.org/drawingml/2006/picture">
+                  <pic:nvPicPr>
+                    <pic:cNvPr id="0" name="Picture 13"/>
+                    <pic:cNvPicPr>
+                      <a:picLocks noChangeAspect="1" noChangeArrowheads="1"/>
+                    </pic:cNvPicPr>
+                  </pic:nvPicPr>
+                  <pic:blipFill rotWithShape="1">
+                    <a:blip r:embed="rId12" cstate="print">
+                      <a:extLst>
+                        <a:ext uri="{28A0092B-C50C-407E-A947-70E740481C1C}">
+                          <a14:useLocalDpi xmlns:a14="http://schemas.microsoft.com/office/drawing/2010/main" val="0"/>
+                        </a:ext>
+                      </a:extLst>
+                    </a:blip>
+                    <a:srcRect t="4379" b="6681"/>
+                    <a:stretch/>
+                  </pic:blipFill>
+                  <pic:spPr bwMode="auto">
+                    <a:xfrm>
+                      <a:off x="0" y="0"/>
+                      <a:ext cx="1540251" cy="3122578"/>
+                    </a:xfrm>
+                    <a:prstGeom prst="rect">
+                      <a:avLst/>
+                    </a:prstGeom>
+                    <a:noFill/>
+                    <a:ln>
+                      <a:noFill/>
+                    </a:ln>
+                    <a:extLst>
+                      <a:ext uri="{53640926-AAD7-44D8-BBD7-CCE9431645EC}">
+                        <a14:shadowObscured xmlns:a14="http://schemas.microsoft.com/office/drawing/2010/main"/>
+                      </a:ext>
+                    </a:extLst>
+                  </pic:spPr>
+                </pic:pic>
+              </a:graphicData>
+            </a:graphic>
+          </wp:inline>
+        </w:drawing>
+      </w:r>
+      <w:r>
+        <w:rPr>
+          <w:rFonts w:ascii="Times New Roman" w:hAnsi="Times New Roman" w:cs="Times New Roman"/>
+          <w:sz w:val="24"/>
+          <w:szCs w:val="24"/>
+          <w:lang w:val="en-US"/>
+        </w:rPr>
+        <w:t xml:space="preserve"> </w:t>
+      </w:r>
+    </w:p>
+    <w:p>
+      <w:pPr>
+        <w:rPr>
+          <w:rFonts w:ascii="Times New Roman" w:hAnsi="Times New Roman" w:cs="Times New Roman"/>
+          <w:sz w:val="24"/>
+          <w:szCs w:val="24"/>
+          <w:lang w:val="en-US"/>
+        </w:rPr>
+      </w:pPr>
+      <w:r>
+        <w:rPr>
+          <w:rFonts w:ascii="Times New Roman" w:hAnsi="Times New Roman" w:cs="Times New Roman"/>
+          <w:noProof/>
+          <w:sz w:val="24"/>
+          <w:szCs w:val="24"/>
+          <w:lang w:val="id-ID"/>
+        </w:rPr>
+        <w:drawing>
+          <wp:inline distT="0" distB="0" distL="0" distR="0" wp14:anchorId="595A8AD4" wp14:editId="3858A852">
+            <wp:extent cx="1516283" cy="3084597"/>
+            <wp:effectExtent l="0" t="0" r="8255" b="1905"/>
+            <wp:docPr id="991514004" name="Picture 14"/>
+            <wp:cNvGraphicFramePr>
+              <a:graphicFrameLocks xmlns:a="http://schemas.openxmlformats.org/drawingml/2006/main" noChangeAspect="1"/>
+            </wp:cNvGraphicFramePr>
+            <a:graphic xmlns:a="http://schemas.openxmlformats.org/drawingml/2006/main">
+              <a:graphicData uri="http://schemas.openxmlformats.org/drawingml/2006/picture">
+                <pic:pic xmlns:pic="http://schemas.openxmlformats.org/drawingml/2006/picture">
+                  <pic:nvPicPr>
+                    <pic:cNvPr id="0" name="Picture 14"/>
+                    <pic:cNvPicPr>
+                      <a:picLocks noChangeAspect="1" noChangeArrowheads="1"/>
+                    </pic:cNvPicPr>
+                  </pic:nvPicPr>
+                  <pic:blipFill rotWithShape="1">
+                    <a:blip r:embed="rId13" cstate="print">
+                      <a:extLst>
+                        <a:ext uri="{28A0092B-C50C-407E-A947-70E740481C1C}">
+                          <a14:useLocalDpi xmlns:a14="http://schemas.microsoft.com/office/drawing/2010/main" val="0"/>
+                        </a:ext>
+                      </a:extLst>
+                    </a:blip>
+                    <a:srcRect t="4445" b="6308"/>
+                    <a:stretch/>
+                  </pic:blipFill>
+                  <pic:spPr bwMode="auto">
+                    <a:xfrm>
+                      <a:off x="0" y="0"/>
+                      <a:ext cx="1530965" cy="3114465"/>
+                    </a:xfrm>
+                    <a:prstGeom prst="rect">
+                      <a:avLst/>
+                    </a:prstGeom>
+                    <a:noFill/>
+                    <a:ln>
+                      <a:noFill/>
+                    </a:ln>
+                    <a:extLst>
+                      <a:ext uri="{53640926-AAD7-44D8-BBD7-CCE9431645EC}">
+                        <a14:shadowObscured xmlns:a14="http://schemas.microsoft.com/office/drawing/2010/main"/>
+                      </a:ext>
+                    </a:extLst>
+                  </pic:spPr>
+                </pic:pic>
+              </a:graphicData>
+            </a:graphic>
+          </wp:inline>
+        </w:drawing>
+      </w:r>
+      <w:r>
+        <w:rPr>
+          <w:rFonts w:ascii="Times New Roman" w:hAnsi="Times New Roman" w:cs="Times New Roman"/>
+          <w:sz w:val="24"/>
+          <w:szCs w:val="24"/>
+          <w:lang w:val="en-US"/>
+        </w:rPr>
+        <w:t xml:space="preserve"> </w:t>
+      </w:r>
+    </w:p>
+    <w:p>
+      <w:pPr>
+        <w:rPr>
+          <w:rFonts w:ascii="Times New Roman" w:hAnsi="Times New Roman" w:cs="Times New Roman"/>
+          <w:sz w:val="24"/>
+          <w:szCs w:val="24"/>
+          <w:lang w:val="en-US"/>
+        </w:rPr>
+      </w:pPr>
+      <w:r>
+        <w:rPr>
+          <w:rFonts w:ascii="Times New Roman" w:hAnsi="Times New Roman" w:cs="Times New Roman"/>
+          <w:noProof/>
+          <w:sz w:val="24"/>
+          <w:szCs w:val="24"/>
+          <w:lang w:val="en-US"/>
+        </w:rPr>
+        <w:drawing>
+          <wp:inline distT="0" distB="0" distL="0" distR="0" wp14:anchorId="04EDFA2F" wp14:editId="3F7476C7">
+            <wp:extent cx="1503441" cy="3087054"/>
+            <wp:effectExtent l="0" t="0" r="1905" b="0"/>
+            <wp:docPr id="1735043192" name="Picture 21"/>
+            <wp:cNvGraphicFramePr>
+              <a:graphicFrameLocks xmlns:a="http://schemas.openxmlformats.org/drawingml/2006/main" noChangeAspect="1"/>
+            </wp:cNvGraphicFramePr>
+            <a:graphic xmlns:a="http://schemas.openxmlformats.org/drawingml/2006/main">
+              <a:graphicData uri="http://schemas.openxmlformats.org/drawingml/2006/picture">
+                <pic:pic xmlns:pic="http://schemas.openxmlformats.org/drawingml/2006/picture">
+                  <pic:nvPicPr>
+                    <pic:cNvPr id="0" name="Picture 21"/>
+                    <pic:cNvPicPr>
+                      <a:picLocks noChangeAspect="1" noChangeArrowheads="1"/>
+                    </pic:cNvPicPr>
+                  </pic:nvPicPr>
+                  <pic:blipFill rotWithShape="1">
+                    <a:blip r:embed="rId14" cstate="print">
+                      <a:extLst>
+                        <a:ext uri="{28A0092B-C50C-407E-A947-70E740481C1C}">
+                          <a14:useLocalDpi xmlns:a14="http://schemas.microsoft.com/office/drawing/2010/main" val="0"/>
+                        </a:ext>
+                      </a:extLst>
+                    </a:blip>
+                    <a:srcRect t="3759" b="6264"/>
+                    <a:stretch/>
+                  </pic:blipFill>
+                  <pic:spPr bwMode="auto">
+                    <a:xfrm>
+                      <a:off x="0" y="0"/>
+                      <a:ext cx="1529070" cy="3139678"/>
+                    </a:xfrm>
+                    <a:prstGeom prst="rect">
+                      <a:avLst/>
+                    </a:prstGeom>
+                    <a:noFill/>
+                    <a:ln>
+                      <a:noFill/>
+                    </a:ln>
+                    <a:extLst>
+                      <a:ext uri="{53640926-AAD7-44D8-BBD7-CCE9431645EC}">
+                        <a14:shadowObscured xmlns:a14="http://schemas.microsoft.com/office/drawing/2010/main"/>
+                      </a:ext>
+                    </a:extLst>
+                  </pic:spPr>
+                </pic:pic>
+              </a:graphicData>
+            </a:graphic>
+          </wp:inline>
+        </w:drawing>
+      </w:r>
+      <w:r>
+        <w:rPr>
+          <w:rFonts w:ascii="Times New Roman" w:hAnsi="Times New Roman" w:cs="Times New Roman"/>
+          <w:sz w:val="24"/>
+          <w:szCs w:val="24"/>
+          <w:lang w:val="en-US"/>
+        </w:rPr>
+        <w:t xml:space="preserve"> </w:t>
+      </w:r>
+    </w:p>
+    <w:p>
+      <w:pPr>
+        <w:rPr>
+          <w:rFonts w:ascii="Times New Roman" w:hAnsi="Times New Roman" w:cs="Times New Roman"/>
+          <w:sz w:val="24"/>
+          <w:szCs w:val="24"/>
+          <w:lang w:val="en-US"/>
+        </w:rPr>
+      </w:pPr>
+      <w:r>
+        <w:rPr>
+          <w:rFonts w:ascii="Times New Roman" w:hAnsi="Times New Roman" w:cs="Times New Roman"/>
+          <w:noProof/>
+          <w:sz w:val="24"/>
+          <w:szCs w:val="24"/>
+          <w:lang w:val="en-US"/>
+        </w:rPr>
+        <w:drawing>
+          <wp:inline distT="0" distB="0" distL="0" distR="0" wp14:anchorId="03F0A6F6" wp14:editId="7200786F">
+            <wp:extent cx="1515540" cy="3081446"/>
+            <wp:effectExtent l="0" t="0" r="8890" b="5080"/>
+            <wp:docPr id="1190834179" name="Picture 23"/>
+            <wp:cNvGraphicFramePr>
+              <a:graphicFrameLocks xmlns:a="http://schemas.openxmlformats.org/drawingml/2006/main" noChangeAspect="1"/>
+            </wp:cNvGraphicFramePr>
+            <a:graphic xmlns:a="http://schemas.openxmlformats.org/drawingml/2006/main">
+              <a:graphicData uri="http://schemas.openxmlformats.org/drawingml/2006/picture">
+                <pic:pic xmlns:pic="http://schemas.openxmlformats.org/drawingml/2006/picture">
+                  <pic:nvPicPr>
+                    <pic:cNvPr id="0" name="Picture 23"/>
+                    <pic:cNvPicPr>
+                      <a:picLocks noChangeAspect="1" noChangeArrowheads="1"/>
+                    </pic:cNvPicPr>
+                  </pic:nvPicPr>
+                  <pic:blipFill rotWithShape="1">
+                    <a:blip r:embed="rId15" cstate="print">
+                      <a:extLst>
+                        <a:ext uri="{28A0092B-C50C-407E-A947-70E740481C1C}">
+                          <a14:useLocalDpi xmlns:a14="http://schemas.microsoft.com/office/drawing/2010/main" val="0"/>
+                        </a:ext>
+                      </a:extLst>
+                    </a:blip>
+                    <a:srcRect t="3861" b="6810"/>
+                    <a:stretch/>
+                  </pic:blipFill>
+                  <pic:spPr bwMode="auto">
+                    <a:xfrm>
+                      <a:off x="0" y="0"/>
+                      <a:ext cx="1542233" cy="3135718"/>
+                    </a:xfrm>
+                    <a:prstGeom prst="rect">
+                      <a:avLst/>
+                    </a:prstGeom>
+                    <a:noFill/>
+                    <a:ln>
+                      <a:noFill/>
+                    </a:ln>
+                    <a:extLst>
+                      <a:ext uri="{53640926-AAD7-44D8-BBD7-CCE9431645EC}">
+                        <a14:shadowObscured xmlns:a14="http://schemas.microsoft.com/office/drawing/2010/main"/>
+                      </a:ext>
+                    </a:extLst>
+                  </pic:spPr>
+                </pic:pic>
+              </a:graphicData>
+            </a:graphic>
+          </wp:inline>
+        </w:drawing>
+      </w:r>
+    </w:p>
+    <w:p>
+      <w:pPr>
+        <w:rPr>
+          <w:rFonts w:ascii="Times New Roman" w:hAnsi="Times New Roman" w:cs="Times New Roman"/>
+          <w:sz w:val="24"/>
+          <w:szCs w:val="24"/>
+          <w:lang w:val="en-US"/>
+        </w:rPr>
+      </w:pPr>
+      <w:r>
+        <w:rPr>
+          <w:rFonts w:ascii="Times New Roman" w:hAnsi="Times New Roman" w:cs="Times New Roman"/>
+          <w:noProof/>
+          <w:sz w:val="24"/>
+          <w:szCs w:val="24"/>
+          <w:lang w:val="en-US"/>
+        </w:rPr>
+        <w:drawing>
+          <wp:inline distT="0" distB="0" distL="0" distR="0" wp14:anchorId="5DB1AD99" wp14:editId="045DA96B">
+            <wp:extent cx="1507448" cy="3086557"/>
+            <wp:effectExtent l="0" t="0" r="0" b="0"/>
+            <wp:docPr id="472145283" name="Picture 22"/>
+            <wp:cNvGraphicFramePr>
+              <a:graphicFrameLocks xmlns:a="http://schemas.openxmlformats.org/drawingml/2006/main" noChangeAspect="1"/>
+            </wp:cNvGraphicFramePr>
+            <a:graphic xmlns:a="http://schemas.openxmlformats.org/drawingml/2006/main">
+              <a:graphicData uri="http://schemas.openxmlformats.org/drawingml/2006/picture">
+                <pic:pic xmlns:pic="http://schemas.openxmlformats.org/drawingml/2006/picture">
+                  <pic:nvPicPr>
+                    <pic:cNvPr id="0" name="Picture 22"/>
+                    <pic:cNvPicPr>
+                      <a:picLocks noChangeAspect="1" noChangeArrowheads="1"/>
+                    </pic:cNvPicPr>
+                  </pic:nvPicPr>
+                  <pic:blipFill rotWithShape="1">
+                    <a:blip r:embed="rId16" cstate="print">
+                      <a:extLst>
+                        <a:ext uri="{28A0092B-C50C-407E-A947-70E740481C1C}">
+                          <a14:useLocalDpi xmlns:a14="http://schemas.microsoft.com/office/drawing/2010/main" val="0"/>
+                        </a:ext>
+                      </a:extLst>
+                    </a:blip>
+                    <a:srcRect t="3861" b="6182"/>
+                    <a:stretch/>
+                  </pic:blipFill>
+                  <pic:spPr bwMode="auto">
+                    <a:xfrm>
+                      <a:off x="0" y="0"/>
+                      <a:ext cx="1531334" cy="3135465"/>
+                    </a:xfrm>
+                    <a:prstGeom prst="rect">
+                      <a:avLst/>
+                    </a:prstGeom>
+                    <a:noFill/>
+                    <a:ln>
+                      <a:noFill/>
+                    </a:ln>
+                    <a:extLst>
+                      <a:ext uri="{53640926-AAD7-44D8-BBD7-CCE9431645EC}">
+                        <a14:shadowObscured xmlns:a14="http://schemas.microsoft.com/office/drawing/2010/main"/>
+                      </a:ext>
+                    </a:extLst>
+                  </pic:spPr>
+                </pic:pic>
+              </a:graphicData>
+            </a:graphic>
+          </wp:inline>
+        </w:drawing>
+      </w:r>
+    </w:p>
+    <w:p>
+      <w:pPr>
+        <w:spacing w:before="240"/>
+        <w:rPr>
+          <w:rFonts w:ascii="Times New Roman" w:hAnsi="Times New Roman" w:cs="Times New Roman"/>
+          <w:sz w:val="24"/>
+          <w:szCs w:val="24"/>
+          <w:lang w:val="en-US"/>
+        </w:rPr>
+      </w:pPr>
+      <w:r>
+        <w:rPr>
+          <w:rFonts w:ascii="Times New Roman" w:hAnsi="Times New Roman" w:cs="Times New Roman"/>
+          <w:sz w:val="24"/>
+          <w:szCs w:val="24"/>
+          <w:lang w:val="en-US"/>
+        </w:rPr>
+        <w:br w:type="page"/>
+      </w:r>
+    </w:p>
+    <w:p>
+      <w:pPr>
+        <w:rPr>
+          <w:rFonts w:ascii="Times New Roman" w:hAnsi="Times New Roman" w:cs="Times New Roman"/>
+          <w:sz w:val="24"/>
+          <w:szCs w:val="24"/>
+          <w:lang w:val="en-US"/>
+        </w:rPr>
+      </w:pPr>
+      <w:r>
+        <w:rPr>
+          <w:rFonts w:ascii="Times New Roman" w:hAnsi="Times New Roman" w:cs="Times New Roman"/>
+          <w:noProof/>
+          <w:sz w:val="24"/>
+          <w:szCs w:val="24"/>
+          <w:lang w:val="en-US"/>
+        </w:rPr>
+        <w:drawing>
+          <wp:inline distT="0" distB="0" distL="0" distR="0" wp14:anchorId="16B8F271" wp14:editId="35AE2775">
+            <wp:extent cx="1488231" cy="3101798"/>
+            <wp:effectExtent l="0" t="0" r="0" b="3810"/>
+            <wp:docPr id="322809834" name="Picture 18"/>
+            <wp:cNvGraphicFramePr>
+              <a:graphicFrameLocks xmlns:a="http://schemas.openxmlformats.org/drawingml/2006/main" noChangeAspect="1"/>
+            </wp:cNvGraphicFramePr>
+            <a:graphic xmlns:a="http://schemas.openxmlformats.org/drawingml/2006/main">
+              <a:graphicData uri="http://schemas.openxmlformats.org/drawingml/2006/picture">
+                <pic:pic xmlns:pic="http://schemas.openxmlformats.org/drawingml/2006/picture">
+                  <pic:nvPicPr>
+                    <pic:cNvPr id="0" name="Picture 18"/>
+                    <pic:cNvPicPr>
+                      <a:picLocks noChangeAspect="1" noChangeArrowheads="1"/>
+                    </pic:cNvPicPr>
+                  </pic:nvPicPr>
+                  <pic:blipFill rotWithShape="1">
+                    <a:blip r:embed="rId17" cstate="print">
+                      <a:extLst>
+                        <a:ext uri="{28A0092B-C50C-407E-A947-70E740481C1C}">
+                          <a14:useLocalDpi xmlns:a14="http://schemas.microsoft.com/office/drawing/2010/main" val="0"/>
+                        </a:ext>
+                      </a:extLst>
+                    </a:blip>
+                    <a:srcRect t="3579" b="5005"/>
+                    <a:stretch/>
+                  </pic:blipFill>
+                  <pic:spPr bwMode="auto">
+                    <a:xfrm>
+                      <a:off x="0" y="0"/>
+                      <a:ext cx="1514828" cy="3157231"/>
+                    </a:xfrm>
+                    <a:prstGeom prst="rect">
+                      <a:avLst/>
+                    </a:prstGeom>
+                    <a:noFill/>
+                    <a:ln>
+                      <a:noFill/>
+                    </a:ln>
+                    <a:extLst>
+                      <a:ext uri="{53640926-AAD7-44D8-BBD7-CCE9431645EC}">
+                        <a14:shadowObscured xmlns:a14="http://schemas.microsoft.com/office/drawing/2010/main"/>
+                      </a:ext>
+                    </a:extLst>
+                  </pic:spPr>
+                </pic:pic>
+              </a:graphicData>
+            </a:graphic>
+          </wp:inline>
+        </w:drawing>
+      </w:r>
+    </w:p>
+    <w:p>
+      <w:pPr>
+        <w:rPr>
+          <w:rFonts w:ascii="Times New Roman" w:hAnsi="Times New Roman" w:cs="Times New Roman"/>
+          <w:sz w:val="24"/>
+          <w:szCs w:val="24"/>
+          <w:lang w:val="en-US"/>
+        </w:rPr>
+      </w:pPr>
+      <w:r>
+        <w:rPr>
+          <w:rFonts w:ascii="Times New Roman" w:hAnsi="Times New Roman" w:cs="Times New Roman"/>
+          <w:noProof/>
+          <w:sz w:val="24"/>
+          <w:szCs w:val="24"/>
+          <w:lang w:val="en-US"/>
+        </w:rPr>
+        <w:drawing>
+          <wp:inline distT="0" distB="0" distL="0" distR="0" wp14:anchorId="64A8BE64" wp14:editId="7945E887">
+            <wp:extent cx="1522781" cy="3106122"/>
+            <wp:effectExtent l="0" t="0" r="1270" b="0"/>
+            <wp:docPr id="927759940" name="Picture 19"/>
+            <wp:cNvGraphicFramePr>
+              <a:graphicFrameLocks xmlns:a="http://schemas.openxmlformats.org/drawingml/2006/main" noChangeAspect="1"/>
+            </wp:cNvGraphicFramePr>
+            <a:graphic xmlns:a="http://schemas.openxmlformats.org/drawingml/2006/main">
+              <a:graphicData uri="http://schemas.openxmlformats.org/drawingml/2006/picture">
+                <pic:pic xmlns:pic="http://schemas.openxmlformats.org/drawingml/2006/picture">
+                  <pic:nvPicPr>
+                    <pic:cNvPr id="0" name="Picture 19"/>
+                    <pic:cNvPicPr>
+                      <a:picLocks noChangeAspect="1" noChangeArrowheads="1"/>
+                    </pic:cNvPicPr>
+                  </pic:nvPicPr>
+                  <pic:blipFill rotWithShape="1">
+                    <a:blip r:embed="rId18" cstate="print">
+                      <a:extLst>
+                        <a:ext uri="{28A0092B-C50C-407E-A947-70E740481C1C}">
+                          <a14:useLocalDpi xmlns:a14="http://schemas.microsoft.com/office/drawing/2010/main" val="0"/>
+                        </a:ext>
+                      </a:extLst>
+                    </a:blip>
+                    <a:srcRect t="4090" b="6445"/>
+                    <a:stretch/>
+                  </pic:blipFill>
+                  <pic:spPr bwMode="auto">
+                    <a:xfrm>
+                      <a:off x="0" y="0"/>
+                      <a:ext cx="1555066" cy="3171976"/>
+                    </a:xfrm>
+                    <a:prstGeom prst="rect">
+                      <a:avLst/>
+                    </a:prstGeom>
+                    <a:noFill/>
+                    <a:ln>
+                      <a:noFill/>
+                    </a:ln>
+                    <a:extLst>
+                      <a:ext uri="{53640926-AAD7-44D8-BBD7-CCE9431645EC}">
+                        <a14:shadowObscured xmlns:a14="http://schemas.microsoft.com/office/drawing/2010/main"/>
+                      </a:ext>
+                    </a:extLst>
+                  </pic:spPr>
+                </pic:pic>
+              </a:graphicData>
+            </a:graphic>
+          </wp:inline>
+        </w:drawing>
+      </w:r>
+    </w:p>
+    <w:p>
+      <w:pPr>
+        <w:rPr>
+          <w:rFonts w:ascii="Times New Roman" w:hAnsi="Times New Roman" w:cs="Times New Roman"/>
+          <w:sz w:val="24"/>
+          <w:szCs w:val="24"/>
+          <w:lang w:val="id-ID"/>
+        </w:rPr>
+      </w:pPr>
+      <w:r>
+        <w:rPr>
+          <w:rFonts w:ascii="Times New Roman" w:hAnsi="Times New Roman" w:cs="Times New Roman"/>
+          <w:noProof/>
+          <w:sz w:val="24"/>
+          <w:szCs w:val="24"/>
+          <w:lang w:val="en-US"/>
+        </w:rPr>
+        <w:drawing>
+          <wp:inline distT="0" distB="0" distL="0" distR="0" wp14:anchorId="21F0F835" wp14:editId="0EB18905">
+            <wp:extent cx="1512327" cy="3102659"/>
+            <wp:effectExtent l="0" t="0" r="0" b="2540"/>
+            <wp:docPr id="104984097" name="Picture 20"/>
+            <wp:cNvGraphicFramePr>
+              <a:graphicFrameLocks xmlns:a="http://schemas.openxmlformats.org/drawingml/2006/main" noChangeAspect="1"/>
+            </wp:cNvGraphicFramePr>
+            <a:graphic xmlns:a="http://schemas.openxmlformats.org/drawingml/2006/main">
+              <a:graphicData uri="http://schemas.openxmlformats.org/drawingml/2006/picture">
+                <pic:pic xmlns:pic="http://schemas.openxmlformats.org/drawingml/2006/picture">
+                  <pic:nvPicPr>
+                    <pic:cNvPr id="0" name="Picture 20"/>
+                    <pic:cNvPicPr>
+                      <a:picLocks noChangeAspect="1" noChangeArrowheads="1"/>
+                    </pic:cNvPicPr>
+                  </pic:nvPicPr>
+                  <pic:blipFill rotWithShape="1">
+                    <a:blip r:embed="rId19" cstate="print">
+                      <a:extLst>
+                        <a:ext uri="{28A0092B-C50C-407E-A947-70E740481C1C}">
+                          <a14:useLocalDpi xmlns:a14="http://schemas.microsoft.com/office/drawing/2010/main" val="0"/>
+                        </a:ext>
+                      </a:extLst>
+                    </a:blip>
+                    <a:srcRect t="3579" b="6437"/>
+                    <a:stretch/>
+                  </pic:blipFill>
+                  <pic:spPr bwMode="auto">
+                    <a:xfrm>
+                      <a:off x="0" y="0"/>
+                      <a:ext cx="1542929" cy="3165441"/>
+                    </a:xfrm>
+                    <a:prstGeom prst="rect">
+                      <a:avLst/>
+                    </a:prstGeom>
+                    <a:noFill/>
+                    <a:ln>
+                      <a:noFill/>
+                    </a:ln>
+                    <a:extLst>
+                      <a:ext uri="{53640926-AAD7-44D8-BBD7-CCE9431645EC}">
+                        <a14:shadowObscured xmlns:a14="http://schemas.microsoft.com/office/drawing/2010/main"/>
+                      </a:ext>
+                    </a:extLst>
+                  </pic:spPr>
+                </pic:pic>
+              </a:graphicData>
+            </a:graphic>
+          </wp:inline>
+        </w:drawing>
+      </w:r>
+    </w:p>
+    <w:p>
+      <w:pPr>
+        <w:rPr>
+          <w:rFonts w:ascii="Times New Roman" w:hAnsi="Times New Roman" w:cs="Times New Roman"/>
+          <w:sz w:val="24"/>
+          <w:szCs w:val="24"/>
+          <w:lang w:val="id-ID"/>
+        </w:rPr>
+      </w:pPr>
+      <w:r>
+        <w:rPr>
+          <w:rFonts w:ascii="Times New Roman" w:hAnsi="Times New Roman" w:cs="Times New Roman"/>
+          <w:sz w:val="24"/>
+          <w:szCs w:val="24"/>
+          <w:lang w:val="id-ID"/>
+        </w:rPr>
+        <w:t>4.1</w:t>
+      </w:r>
+      <w:r>
+        <w:rPr>
+          <w:rFonts w:ascii="Times New Roman" w:hAnsi="Times New Roman" w:cs="Times New Roman"/>
+          <w:sz w:val="24"/>
+          <w:szCs w:val="24"/>
+          <w:lang w:val="id-ID"/>
+        </w:rPr>
+        <w:t>.</w:t>
+      </w:r>
+      <w:r>
+        <w:rPr>
+          <w:rFonts w:ascii="Times New Roman" w:hAnsi="Times New Roman" w:cs="Times New Roman"/>
+          <w:sz w:val="24"/>
+          <w:szCs w:val="24"/>
+          <w:lang w:val="en-US"/>
+        </w:rPr>
+        <w:t>3</w:t>
+      </w:r>
+      <w:r>
+        <w:rPr>
+          <w:rFonts w:ascii="Times New Roman" w:hAnsi="Times New Roman" w:cs="Times New Roman"/>
+          <w:sz w:val="24"/>
+          <w:szCs w:val="24"/>
+          <w:lang w:val="id-ID"/>
+        </w:rPr>
+        <w:t xml:space="preserve"> Implementasi </w:t>
+      </w:r>
+      <w:r>
+        <w:rPr>
+          <w:rFonts w:ascii="Times New Roman" w:hAnsi="Times New Roman" w:cs="Times New Roman"/>
+          <w:sz w:val="24"/>
+          <w:szCs w:val="24"/>
+          <w:lang w:val="id-ID"/>
+        </w:rPr>
+        <w:t>Hardware</w:t>
+      </w:r>
+      <w:r>
+        <w:rPr>
+          <w:rFonts w:ascii="Times New Roman" w:hAnsi="Times New Roman" w:cs="Times New Roman"/>
+          <w:sz w:val="24"/>
+          <w:szCs w:val="24"/>
+          <w:lang w:val="id-ID"/>
+        </w:rPr>
+        <w:t xml:space="preserve"> </w:t>
+      </w:r>
+    </w:p>
+    <w:p>
+      <w:pPr>
+        <w:rPr>
+          <w:rFonts w:ascii="Times New Roman" w:hAnsi="Times New Roman" w:cs="Times New Roman"/>
+          <w:sz w:val="24"/>
+          <w:szCs w:val="24"/>
+          <w:lang w:val="id-ID"/>
+        </w:rPr>
+      </w:pPr>
+      <w:r>
+        <w:rPr>
+          <w:rFonts w:ascii="Times New Roman" w:hAnsi="Times New Roman" w:cs="Times New Roman"/>
+          <w:sz w:val="24"/>
+          <w:szCs w:val="24"/>
+          <w:lang w:val="id-ID"/>
+        </w:rPr>
+        <w:br w:type="page"/>
+      </w:r>
+    </w:p>
+    <w:p>
+      <w:pPr>
+        <w:rPr>
+          <w:rFonts w:ascii="Times New Roman" w:hAnsi="Times New Roman" w:cs="Times New Roman"/>
+          <w:sz w:val="24"/>
+          <w:szCs w:val="24"/>
+          <w:lang w:val="id-ID"/>
+        </w:rPr>
+      </w:pPr>
+      <w:r>
+        <w:rPr>
+          <w:rFonts w:ascii="Times New Roman" w:hAnsi="Times New Roman" w:cs="Times New Roman"/>
+          <w:sz w:val="24"/>
+          <w:szCs w:val="24"/>
+          <w:lang w:val="id-ID"/>
+        </w:rPr>
         <w:t>4.2 Pengkodean</w:t>
+      </w:r>
+    </w:p>
+    <w:p>
+      <w:pPr>
+        <w:rPr>
+          <w:rFonts w:ascii="Times New Roman" w:hAnsi="Times New Roman" w:cs="Times New Roman"/>
+          <w:sz w:val="24"/>
+          <w:szCs w:val="24"/>
+          <w:lang w:val="id-ID"/>
+        </w:rPr>
+      </w:pPr>
+      <w:r>
+        <w:rPr>
+          <w:rFonts w:ascii="Times New Roman" w:hAnsi="Times New Roman" w:cs="Times New Roman"/>
+          <w:sz w:val="24"/>
+          <w:szCs w:val="24"/>
+          <w:lang w:val="id-ID"/>
+        </w:rPr>
+        <w:t>4.2</w:t>
+      </w:r>
+      <w:r>
+        <w:rPr>
+          <w:rFonts w:ascii="Times New Roman" w:hAnsi="Times New Roman" w:cs="Times New Roman"/>
+          <w:sz w:val="24"/>
+          <w:szCs w:val="24"/>
+          <w:lang w:val="id-ID"/>
+        </w:rPr>
+        <w:t>.1</w:t>
+      </w:r>
+      <w:r>
+        <w:rPr>
+          <w:rFonts w:ascii="Times New Roman" w:hAnsi="Times New Roman" w:cs="Times New Roman"/>
+          <w:sz w:val="24"/>
+          <w:szCs w:val="24"/>
+          <w:lang w:val="id-ID"/>
+        </w:rPr>
+        <w:t xml:space="preserve"> Pengkodean </w:t>
+      </w:r>
+      <w:r>
+        <w:rPr>
+          <w:rFonts w:ascii="Times New Roman" w:hAnsi="Times New Roman" w:cs="Times New Roman"/>
+          <w:sz w:val="24"/>
+          <w:szCs w:val="24"/>
+          <w:lang w:val="id-ID"/>
+        </w:rPr>
+        <w:t>pada Arduino Uno</w:t>
+      </w:r>
+    </w:p>
+    <w:p>
+      <w:pPr>
+        <w:rPr>
+          <w:rFonts w:ascii="Times New Roman" w:hAnsi="Times New Roman" w:cs="Times New Roman"/>
+          <w:sz w:val="24"/>
+          <w:szCs w:val="24"/>
+          <w:lang w:val="id-ID"/>
+        </w:rPr>
+      </w:pPr>
+    </w:p>
+    <w:p>
+      <w:pPr>
+        <w:rPr>
+          <w:rFonts w:ascii="Times New Roman" w:hAnsi="Times New Roman" w:cs="Times New Roman"/>
+          <w:sz w:val="24"/>
+          <w:szCs w:val="24"/>
+          <w:lang w:val="id-ID"/>
+        </w:rPr>
+      </w:pPr>
+      <w:r>
+        <w:rPr>
+          <w:rFonts w:ascii="Times New Roman" w:hAnsi="Times New Roman" w:cs="Times New Roman"/>
+          <w:sz w:val="24"/>
+          <w:szCs w:val="24"/>
+          <w:lang w:val="id-ID"/>
+        </w:rPr>
+        <w:t>4.2</w:t>
+      </w:r>
+      <w:r>
+        <w:rPr>
+          <w:rFonts w:ascii="Times New Roman" w:hAnsi="Times New Roman" w:cs="Times New Roman"/>
+          <w:sz w:val="24"/>
+          <w:szCs w:val="24"/>
+          <w:lang w:val="id-ID"/>
+        </w:rPr>
+        <w:t>.1</w:t>
+      </w:r>
+      <w:r>
+        <w:rPr>
+          <w:rFonts w:ascii="Times New Roman" w:hAnsi="Times New Roman" w:cs="Times New Roman"/>
+          <w:sz w:val="24"/>
+          <w:szCs w:val="24"/>
+          <w:lang w:val="id-ID"/>
+        </w:rPr>
+        <w:t xml:space="preserve"> Pengkodean </w:t>
+      </w:r>
+      <w:r>
+        <w:rPr>
+          <w:rFonts w:ascii="Times New Roman" w:hAnsi="Times New Roman" w:cs="Times New Roman"/>
+          <w:sz w:val="24"/>
+          <w:szCs w:val="24"/>
+          <w:lang w:val="id-ID"/>
+        </w:rPr>
+        <w:t>pada NodeMCU ESP8266</w:t>
       </w:r>
     </w:p>
     <w:p>
@@ -1835,16 +3499,7 @@
                 <w:szCs w:val="24"/>
                 <w:lang w:val="en-US"/>
               </w:rPr>
-              <w:t>0</w:t>
-            </w:r>
-            <w:r>
-              <w:rPr>
-                <w:rFonts w:ascii="Times New Roman" w:hAnsi="Times New Roman" w:cs="Times New Roman"/>
-                <w:sz w:val="24"/>
-                <w:szCs w:val="24"/>
-                <w:lang w:val="en-US"/>
-              </w:rPr>
-              <w:t>º</w:t>
+              <w:t>0º</w:t>
             </w:r>
           </w:p>
         </w:tc>
@@ -4366,7 +6021,7 @@
   <w:style w:type="paragraph" w:default="1" w:styleId="Normal">
     <w:name w:val="Normal"/>
     <w:qFormat/>
-    <w:rsid w:val="005D084A"/>
+    <w:rsid w:val="00731EBB"/>
   </w:style>
   <w:style w:type="character" w:default="1" w:styleId="DefaultParagraphFont">
     <w:name w:val="Default Paragraph Font"/>
@@ -4413,6 +6068,17 @@
         <w:insideV w:val="single" w:sz="4" w:space="0" w:color="auto"/>
       </w:tblBorders>
     </w:tblPr>
+  </w:style>
+  <w:style w:type="paragraph" w:styleId="ListParagraph">
+    <w:name w:val="List Paragraph"/>
+    <w:basedOn w:val="Normal"/>
+    <w:uiPriority w:val="34"/>
+    <w:qFormat/>
+    <w:rsid w:val="002E36BA"/>
+    <w:pPr>
+      <w:ind w:left="720"/>
+      <w:contextualSpacing/>
+    </w:pPr>
   </w:style>
 </w:styles>
 </file>

</xml_diff>

<commit_message>
pengujian modul aer + pompa aer
</commit_message>
<xml_diff>
--- a/bab iv.docx
+++ b/bab iv.docx
@@ -3920,7 +3920,7 @@
           <w:rFonts w:ascii="Times New Roman" w:hAnsi="Times New Roman" w:cs="Times New Roman"/>
           <w:sz w:val="24"/>
           <w:szCs w:val="24"/>
-          <w:lang w:val="sv-SE"/>
+          <w:lang w:val="id-ID"/>
         </w:rPr>
         <w:t>3</w:t>
       </w:r>
@@ -4066,25 +4066,7 @@
           <w:szCs w:val="24"/>
           <w:lang w:val="id-ID"/>
         </w:rPr>
-        <w:t xml:space="preserve">melibatkan mikrokontroler </w:t>
-      </w:r>
-      <w:r>
-        <w:rPr>
-          <w:rFonts w:ascii="Times New Roman" w:hAnsi="Times New Roman" w:cs="Times New Roman"/>
-          <w:sz w:val="24"/>
-          <w:szCs w:val="24"/>
-          <w:lang w:val="id-ID"/>
-        </w:rPr>
-        <w:t>NodeMCU ESP8266</w:t>
-      </w:r>
-      <w:r>
-        <w:rPr>
-          <w:rFonts w:ascii="Times New Roman" w:hAnsi="Times New Roman" w:cs="Times New Roman"/>
-          <w:sz w:val="24"/>
-          <w:szCs w:val="24"/>
-          <w:lang w:val="id-ID"/>
-        </w:rPr>
-        <w:t xml:space="preserve"> dan Arduino Uno yang dihubungkan dengan sensor ketinggian air, sensor DHT11, modul RTC DS3231, servo, relay, kipas kecil, pompa air, serta lampu bohlam. </w:t>
+        <w:t xml:space="preserve">melibatkan mikrokontroler NodeMCU ESP8266 dan Arduino Uno yang dihubungkan dengan sensor ketinggian air, sensor DHT11, modul RTC DS3231, servo, relay, kipas kecil, pompa air, serta lampu bohlam. </w:t>
       </w:r>
       <w:r>
         <w:rPr>
@@ -4140,7 +4122,7 @@
           <w:rFonts w:ascii="Times New Roman" w:hAnsi="Times New Roman" w:cs="Times New Roman"/>
           <w:sz w:val="24"/>
           <w:szCs w:val="24"/>
-          <w:lang w:val="en-US"/>
+          <w:lang w:val="sv-SE"/>
         </w:rPr>
       </w:pPr>
       <w:r>
@@ -4412,7 +4394,7 @@
           <w:rFonts w:ascii="Times New Roman" w:hAnsi="Times New Roman" w:cs="Times New Roman"/>
           <w:sz w:val="24"/>
           <w:szCs w:val="24"/>
-          <w:lang w:val="en-US"/>
+          <w:lang w:val="id-ID"/>
         </w:rPr>
         <w:t>2</w:t>
       </w:r>
@@ -5412,13 +5394,41 @@
           </w:tcPr>
           <w:p>
             <w:pPr>
-              <w:rPr>
-                <w:rFonts w:ascii="Times New Roman" w:hAnsi="Times New Roman" w:cs="Times New Roman"/>
-                <w:sz w:val="24"/>
-                <w:szCs w:val="24"/>
-                <w:lang w:val="id-ID"/>
+              <w:jc w:val="center"/>
+              <w:rPr>
+                <w:rFonts w:ascii="Times New Roman" w:hAnsi="Times New Roman" w:cs="Times New Roman"/>
+                <w:sz w:val="24"/>
+                <w:szCs w:val="24"/>
+                <w:lang w:val="en-US"/>
               </w:rPr>
             </w:pPr>
+            <w:r>
+              <w:rPr>
+                <w:rFonts w:ascii="Times New Roman" w:hAnsi="Times New Roman" w:cs="Times New Roman"/>
+                <w:sz w:val="24"/>
+                <w:szCs w:val="24"/>
+                <w:lang w:val="en-US"/>
+              </w:rPr>
+              <w:t xml:space="preserve">0 - </w:t>
+            </w:r>
+            <w:r>
+              <w:rPr>
+                <w:rFonts w:ascii="Times New Roman" w:hAnsi="Times New Roman" w:cs="Times New Roman"/>
+                <w:sz w:val="24"/>
+                <w:szCs w:val="24"/>
+                <w:lang w:val="en-US"/>
+              </w:rPr>
+              <w:t>3</w:t>
+            </w:r>
+            <w:r>
+              <w:rPr>
+                <w:rFonts w:ascii="Times New Roman" w:hAnsi="Times New Roman" w:cs="Times New Roman"/>
+                <w:sz w:val="24"/>
+                <w:szCs w:val="24"/>
+                <w:lang w:val="en-US"/>
+              </w:rPr>
+              <w:t>0</w:t>
+            </w:r>
           </w:p>
         </w:tc>
         <w:tc>
@@ -5427,6 +5437,7 @@
           </w:tcPr>
           <w:p>
             <w:pPr>
+              <w:jc w:val="center"/>
               <w:rPr>
                 <w:rFonts w:ascii="Times New Roman" w:hAnsi="Times New Roman" w:cs="Times New Roman"/>
                 <w:sz w:val="24"/>
@@ -5434,6 +5445,17 @@
                 <w:lang w:val="id-ID"/>
               </w:rPr>
             </w:pPr>
+            <w:proofErr w:type="spellStart"/>
+            <w:r>
+              <w:rPr>
+                <w:rFonts w:ascii="Times New Roman" w:hAnsi="Times New Roman" w:cs="Times New Roman"/>
+                <w:sz w:val="24"/>
+                <w:szCs w:val="24"/>
+                <w:lang w:val="en-US"/>
+              </w:rPr>
+              <w:t>Kosong</w:t>
+            </w:r>
+            <w:proofErr w:type="spellEnd"/>
           </w:p>
         </w:tc>
       </w:tr>
@@ -5444,6 +5466,7 @@
           </w:tcPr>
           <w:p>
             <w:pPr>
+              <w:jc w:val="center"/>
               <w:rPr>
                 <w:rFonts w:ascii="Times New Roman" w:hAnsi="Times New Roman" w:cs="Times New Roman"/>
                 <w:sz w:val="24"/>
@@ -5451,6 +5474,15 @@
                 <w:lang w:val="id-ID"/>
               </w:rPr>
             </w:pPr>
+            <w:r>
+              <w:rPr>
+                <w:rFonts w:ascii="Times New Roman" w:hAnsi="Times New Roman" w:cs="Times New Roman"/>
+                <w:sz w:val="24"/>
+                <w:szCs w:val="24"/>
+                <w:lang w:val="en-US"/>
+              </w:rPr>
+              <w:t>31 - 40</w:t>
+            </w:r>
           </w:p>
         </w:tc>
         <w:tc>
@@ -5459,6 +5491,7 @@
           </w:tcPr>
           <w:p>
             <w:pPr>
+              <w:jc w:val="center"/>
               <w:rPr>
                 <w:rFonts w:ascii="Times New Roman" w:hAnsi="Times New Roman" w:cs="Times New Roman"/>
                 <w:sz w:val="24"/>
@@ -5466,6 +5499,15 @@
                 <w:lang w:val="id-ID"/>
               </w:rPr>
             </w:pPr>
+            <w:r>
+              <w:rPr>
+                <w:rFonts w:ascii="Times New Roman" w:hAnsi="Times New Roman" w:cs="Times New Roman"/>
+                <w:sz w:val="24"/>
+                <w:szCs w:val="24"/>
+                <w:lang w:val="en-US"/>
+              </w:rPr>
+              <w:t>Sedang</w:t>
+            </w:r>
           </w:p>
         </w:tc>
       </w:tr>
@@ -5476,6 +5518,7 @@
           </w:tcPr>
           <w:p>
             <w:pPr>
+              <w:jc w:val="center"/>
               <w:rPr>
                 <w:rFonts w:ascii="Times New Roman" w:hAnsi="Times New Roman" w:cs="Times New Roman"/>
                 <w:sz w:val="24"/>
@@ -5483,6 +5526,15 @@
                 <w:lang w:val="id-ID"/>
               </w:rPr>
             </w:pPr>
+            <w:r>
+              <w:rPr>
+                <w:rFonts w:ascii="Times New Roman" w:hAnsi="Times New Roman" w:cs="Times New Roman"/>
+                <w:sz w:val="24"/>
+                <w:szCs w:val="24"/>
+                <w:lang w:val="en-US"/>
+              </w:rPr>
+              <w:t>41 – 60</w:t>
+            </w:r>
           </w:p>
         </w:tc>
         <w:tc>
@@ -5491,6 +5543,7 @@
           </w:tcPr>
           <w:p>
             <w:pPr>
+              <w:jc w:val="center"/>
               <w:rPr>
                 <w:rFonts w:ascii="Times New Roman" w:hAnsi="Times New Roman" w:cs="Times New Roman"/>
                 <w:sz w:val="24"/>
@@ -5498,6 +5551,17 @@
                 <w:lang w:val="id-ID"/>
               </w:rPr>
             </w:pPr>
+            <w:proofErr w:type="spellStart"/>
+            <w:r>
+              <w:rPr>
+                <w:rFonts w:ascii="Times New Roman" w:hAnsi="Times New Roman" w:cs="Times New Roman"/>
+                <w:sz w:val="24"/>
+                <w:szCs w:val="24"/>
+                <w:lang w:val="en-US"/>
+              </w:rPr>
+              <w:t>Penuh</w:t>
+            </w:r>
+            <w:proofErr w:type="spellEnd"/>
           </w:p>
         </w:tc>
       </w:tr>
@@ -8350,7 +8414,7 @@
                 <w:szCs w:val="24"/>
                 <w:lang w:val="en-US"/>
               </w:rPr>
-              <w:t xml:space="preserve"> </w:t>
+              <w:t xml:space="preserve"> &lt; 30</w:t>
             </w:r>
           </w:p>
         </w:tc>
@@ -8404,7 +8468,7 @@
                 <w:rFonts w:ascii="Times New Roman" w:hAnsi="Times New Roman" w:cs="Times New Roman"/>
                 <w:sz w:val="24"/>
                 <w:szCs w:val="24"/>
-                <w:lang w:val="id-ID"/>
+                <w:lang w:val="en-US"/>
               </w:rPr>
             </w:pPr>
             <w:r>
@@ -8415,6 +8479,15 @@
                 <w:lang w:val="id-ID"/>
               </w:rPr>
               <w:t>Ketinggian air</w:t>
+            </w:r>
+            <w:r>
+              <w:rPr>
+                <w:rFonts w:ascii="Times New Roman" w:hAnsi="Times New Roman" w:cs="Times New Roman"/>
+                <w:sz w:val="24"/>
+                <w:szCs w:val="24"/>
+                <w:lang w:val="en-US"/>
+              </w:rPr>
+              <w:t xml:space="preserve"> &gt; 60</w:t>
             </w:r>
           </w:p>
         </w:tc>

</xml_diff>

<commit_message>
revisi bab iv + bab v
</commit_message>
<xml_diff>
--- a/bab iv.docx
+++ b/bab iv.docx
@@ -717,7 +717,6 @@
         </w:rPr>
         <w:t xml:space="preserve">4. </w:t>
       </w:r>
-      <w:proofErr w:type="spellStart"/>
       <w:r>
         <w:rPr>
           <w:rFonts w:ascii="Times New Roman" w:hAnsi="Times New Roman" w:cs="Times New Roman"/>
@@ -725,9 +724,8 @@
           <w:szCs w:val="24"/>
           <w:lang w:val="en-US"/>
         </w:rPr>
-        <w:t>Setelah</w:t>
-      </w:r>
-      <w:proofErr w:type="spellEnd"/>
+        <w:t xml:space="preserve">Setelah </w:t>
+      </w:r>
       <w:r>
         <w:rPr>
           <w:rFonts w:ascii="Times New Roman" w:hAnsi="Times New Roman" w:cs="Times New Roman"/>
@@ -735,207 +733,7 @@
           <w:szCs w:val="24"/>
           <w:lang w:val="en-US"/>
         </w:rPr>
-        <w:t xml:space="preserve"> </w:t>
-      </w:r>
-      <w:proofErr w:type="spellStart"/>
-      <w:r>
-        <w:rPr>
-          <w:rFonts w:ascii="Times New Roman" w:hAnsi="Times New Roman" w:cs="Times New Roman"/>
-          <w:sz w:val="24"/>
-          <w:szCs w:val="24"/>
-          <w:lang w:val="en-US"/>
-        </w:rPr>
-        <w:t>selesai</w:t>
-      </w:r>
-      <w:proofErr w:type="spellEnd"/>
-      <w:r>
-        <w:rPr>
-          <w:rFonts w:ascii="Times New Roman" w:hAnsi="Times New Roman" w:cs="Times New Roman"/>
-          <w:sz w:val="24"/>
-          <w:szCs w:val="24"/>
-          <w:lang w:val="en-US"/>
-        </w:rPr>
-        <w:t xml:space="preserve"> </w:t>
-      </w:r>
-      <w:proofErr w:type="spellStart"/>
-      <w:r>
-        <w:rPr>
-          <w:rFonts w:ascii="Times New Roman" w:hAnsi="Times New Roman" w:cs="Times New Roman"/>
-          <w:sz w:val="24"/>
-          <w:szCs w:val="24"/>
-          <w:lang w:val="en-US"/>
-        </w:rPr>
-        <w:t>membuat</w:t>
-      </w:r>
-      <w:proofErr w:type="spellEnd"/>
-      <w:r>
-        <w:rPr>
-          <w:rFonts w:ascii="Times New Roman" w:hAnsi="Times New Roman" w:cs="Times New Roman"/>
-          <w:sz w:val="24"/>
-          <w:szCs w:val="24"/>
-          <w:lang w:val="en-US"/>
-        </w:rPr>
-        <w:t xml:space="preserve"> </w:t>
-      </w:r>
-      <w:proofErr w:type="spellStart"/>
-      <w:r>
-        <w:rPr>
-          <w:rFonts w:ascii="Times New Roman" w:hAnsi="Times New Roman" w:cs="Times New Roman"/>
-          <w:sz w:val="24"/>
-          <w:szCs w:val="24"/>
-          <w:lang w:val="en-US"/>
-        </w:rPr>
-        <w:t>beberapa</w:t>
-      </w:r>
-      <w:proofErr w:type="spellEnd"/>
-      <w:r>
-        <w:rPr>
-          <w:rFonts w:ascii="Times New Roman" w:hAnsi="Times New Roman" w:cs="Times New Roman"/>
-          <w:sz w:val="24"/>
-          <w:szCs w:val="24"/>
-          <w:lang w:val="en-US"/>
-        </w:rPr>
-        <w:t xml:space="preserve"> virtual pin yang </w:t>
-      </w:r>
-      <w:proofErr w:type="spellStart"/>
-      <w:r>
-        <w:rPr>
-          <w:rFonts w:ascii="Times New Roman" w:hAnsi="Times New Roman" w:cs="Times New Roman"/>
-          <w:sz w:val="24"/>
-          <w:szCs w:val="24"/>
-          <w:lang w:val="en-US"/>
-        </w:rPr>
-        <w:t>dibutuhkan</w:t>
-      </w:r>
-      <w:proofErr w:type="spellEnd"/>
-      <w:r>
-        <w:rPr>
-          <w:rFonts w:ascii="Times New Roman" w:hAnsi="Times New Roman" w:cs="Times New Roman"/>
-          <w:sz w:val="24"/>
-          <w:szCs w:val="24"/>
-          <w:lang w:val="en-US"/>
-        </w:rPr>
-        <w:t xml:space="preserve"> </w:t>
-      </w:r>
-      <w:proofErr w:type="spellStart"/>
-      <w:r>
-        <w:rPr>
-          <w:rFonts w:ascii="Times New Roman" w:hAnsi="Times New Roman" w:cs="Times New Roman"/>
-          <w:sz w:val="24"/>
-          <w:szCs w:val="24"/>
-          <w:lang w:val="en-US"/>
-        </w:rPr>
-        <w:t>dapat</w:t>
-      </w:r>
-      <w:proofErr w:type="spellEnd"/>
-      <w:r>
-        <w:rPr>
-          <w:rFonts w:ascii="Times New Roman" w:hAnsi="Times New Roman" w:cs="Times New Roman"/>
-          <w:sz w:val="24"/>
-          <w:szCs w:val="24"/>
-          <w:lang w:val="en-US"/>
-        </w:rPr>
-        <w:t xml:space="preserve"> </w:t>
-      </w:r>
-      <w:proofErr w:type="spellStart"/>
-      <w:r>
-        <w:rPr>
-          <w:rFonts w:ascii="Times New Roman" w:hAnsi="Times New Roman" w:cs="Times New Roman"/>
-          <w:sz w:val="24"/>
-          <w:szCs w:val="24"/>
-          <w:lang w:val="en-US"/>
-        </w:rPr>
-        <w:t>dilanjutkan</w:t>
-      </w:r>
-      <w:proofErr w:type="spellEnd"/>
-      <w:r>
-        <w:rPr>
-          <w:rFonts w:ascii="Times New Roman" w:hAnsi="Times New Roman" w:cs="Times New Roman"/>
-          <w:sz w:val="24"/>
-          <w:szCs w:val="24"/>
-          <w:lang w:val="en-US"/>
-        </w:rPr>
-        <w:t xml:space="preserve"> </w:t>
-      </w:r>
-      <w:proofErr w:type="spellStart"/>
-      <w:r>
-        <w:rPr>
-          <w:rFonts w:ascii="Times New Roman" w:hAnsi="Times New Roman" w:cs="Times New Roman"/>
-          <w:sz w:val="24"/>
-          <w:szCs w:val="24"/>
-          <w:lang w:val="en-US"/>
-        </w:rPr>
-        <w:t>dengan</w:t>
-      </w:r>
-      <w:proofErr w:type="spellEnd"/>
-      <w:r>
-        <w:rPr>
-          <w:rFonts w:ascii="Times New Roman" w:hAnsi="Times New Roman" w:cs="Times New Roman"/>
-          <w:sz w:val="24"/>
-          <w:szCs w:val="24"/>
-          <w:lang w:val="en-US"/>
-        </w:rPr>
-        <w:t xml:space="preserve"> </w:t>
-      </w:r>
-      <w:proofErr w:type="spellStart"/>
-      <w:r>
-        <w:rPr>
-          <w:rFonts w:ascii="Times New Roman" w:hAnsi="Times New Roman" w:cs="Times New Roman"/>
-          <w:sz w:val="24"/>
-          <w:szCs w:val="24"/>
-          <w:lang w:val="en-US"/>
-        </w:rPr>
-        <w:t>melakukan</w:t>
-      </w:r>
-      <w:proofErr w:type="spellEnd"/>
-      <w:r>
-        <w:rPr>
-          <w:rFonts w:ascii="Times New Roman" w:hAnsi="Times New Roman" w:cs="Times New Roman"/>
-          <w:sz w:val="24"/>
-          <w:szCs w:val="24"/>
-          <w:lang w:val="en-US"/>
-        </w:rPr>
-        <w:t xml:space="preserve"> </w:t>
-      </w:r>
-      <w:proofErr w:type="spellStart"/>
-      <w:r>
-        <w:rPr>
-          <w:rFonts w:ascii="Times New Roman" w:hAnsi="Times New Roman" w:cs="Times New Roman"/>
-          <w:sz w:val="24"/>
-          <w:szCs w:val="24"/>
-          <w:lang w:val="en-US"/>
-        </w:rPr>
-        <w:t>klik</w:t>
-      </w:r>
-      <w:proofErr w:type="spellEnd"/>
-      <w:r>
-        <w:rPr>
-          <w:rFonts w:ascii="Times New Roman" w:hAnsi="Times New Roman" w:cs="Times New Roman"/>
-          <w:sz w:val="24"/>
-          <w:szCs w:val="24"/>
-          <w:lang w:val="en-US"/>
-        </w:rPr>
-        <w:t xml:space="preserve"> pada </w:t>
-      </w:r>
-      <w:proofErr w:type="spellStart"/>
-      <w:r>
-        <w:rPr>
-          <w:rFonts w:ascii="Times New Roman" w:hAnsi="Times New Roman" w:cs="Times New Roman"/>
-          <w:sz w:val="24"/>
-          <w:szCs w:val="24"/>
-          <w:lang w:val="en-US"/>
-        </w:rPr>
-        <w:t>tombol</w:t>
-      </w:r>
-      <w:proofErr w:type="spellEnd"/>
-      <w:r>
-        <w:rPr>
-          <w:rFonts w:ascii="Times New Roman" w:hAnsi="Times New Roman" w:cs="Times New Roman"/>
-          <w:sz w:val="24"/>
-          <w:szCs w:val="24"/>
-          <w:lang w:val="en-US"/>
-        </w:rPr>
-        <w:t xml:space="preserve"> Save </w:t>
+        <w:t xml:space="preserve">selesai membuat beberapa virtual pin yang dibutuhkan dapat dilanjutkan dengan melakukan klik pada tombol Save </w:t>
       </w:r>
       <w:r>
         <w:rPr>
@@ -1159,9 +957,8 @@
           <w:szCs w:val="24"/>
           <w:lang w:val="en-US"/>
         </w:rPr>
-        <w:t xml:space="preserve">Pada </w:t>
-      </w:r>
-      <w:proofErr w:type="spellStart"/>
+        <w:t>Pada kotak dialog yang muncul dapat memilih template yang sudah dibuat sebelumnya</w:t>
+      </w:r>
       <w:r>
         <w:rPr>
           <w:rFonts w:ascii="Times New Roman" w:hAnsi="Times New Roman" w:cs="Times New Roman"/>
@@ -1169,9 +966,8 @@
           <w:szCs w:val="24"/>
           <w:lang w:val="en-US"/>
         </w:rPr>
-        <w:t>kotak</w:t>
-      </w:r>
-      <w:proofErr w:type="spellEnd"/>
+        <w:t xml:space="preserve"> dan melakukan klik pada tombol Crea</w:t>
+      </w:r>
       <w:r>
         <w:rPr>
           <w:rFonts w:ascii="Times New Roman" w:hAnsi="Times New Roman" w:cs="Times New Roman"/>
@@ -1179,248 +975,8 @@
           <w:szCs w:val="24"/>
           <w:lang w:val="en-US"/>
         </w:rPr>
-        <w:t xml:space="preserve"> dialog yang </w:t>
-      </w:r>
-      <w:proofErr w:type="spellStart"/>
-      <w:r>
-        <w:rPr>
-          <w:rFonts w:ascii="Times New Roman" w:hAnsi="Times New Roman" w:cs="Times New Roman"/>
-          <w:sz w:val="24"/>
-          <w:szCs w:val="24"/>
-          <w:lang w:val="en-US"/>
-        </w:rPr>
-        <w:t>muncul</w:t>
-      </w:r>
-      <w:proofErr w:type="spellEnd"/>
-      <w:r>
-        <w:rPr>
-          <w:rFonts w:ascii="Times New Roman" w:hAnsi="Times New Roman" w:cs="Times New Roman"/>
-          <w:sz w:val="24"/>
-          <w:szCs w:val="24"/>
-          <w:lang w:val="en-US"/>
-        </w:rPr>
-        <w:t xml:space="preserve"> </w:t>
-      </w:r>
-      <w:proofErr w:type="spellStart"/>
-      <w:r>
-        <w:rPr>
-          <w:rFonts w:ascii="Times New Roman" w:hAnsi="Times New Roman" w:cs="Times New Roman"/>
-          <w:sz w:val="24"/>
-          <w:szCs w:val="24"/>
-          <w:lang w:val="en-US"/>
-        </w:rPr>
-        <w:t>dapat</w:t>
-      </w:r>
-      <w:proofErr w:type="spellEnd"/>
-      <w:r>
-        <w:rPr>
-          <w:rFonts w:ascii="Times New Roman" w:hAnsi="Times New Roman" w:cs="Times New Roman"/>
-          <w:sz w:val="24"/>
-          <w:szCs w:val="24"/>
-          <w:lang w:val="en-US"/>
-        </w:rPr>
-        <w:t xml:space="preserve"> </w:t>
-      </w:r>
-      <w:proofErr w:type="spellStart"/>
-      <w:r>
-        <w:rPr>
-          <w:rFonts w:ascii="Times New Roman" w:hAnsi="Times New Roman" w:cs="Times New Roman"/>
-          <w:sz w:val="24"/>
-          <w:szCs w:val="24"/>
-          <w:lang w:val="en-US"/>
-        </w:rPr>
-        <w:t>memilih</w:t>
-      </w:r>
-      <w:proofErr w:type="spellEnd"/>
-      <w:r>
-        <w:rPr>
-          <w:rFonts w:ascii="Times New Roman" w:hAnsi="Times New Roman" w:cs="Times New Roman"/>
-          <w:sz w:val="24"/>
-          <w:szCs w:val="24"/>
-          <w:lang w:val="en-US"/>
-        </w:rPr>
-        <w:t xml:space="preserve"> template yang </w:t>
-      </w:r>
-      <w:proofErr w:type="spellStart"/>
-      <w:r>
-        <w:rPr>
-          <w:rFonts w:ascii="Times New Roman" w:hAnsi="Times New Roman" w:cs="Times New Roman"/>
-          <w:sz w:val="24"/>
-          <w:szCs w:val="24"/>
-          <w:lang w:val="en-US"/>
-        </w:rPr>
-        <w:t>sudah</w:t>
-      </w:r>
-      <w:proofErr w:type="spellEnd"/>
-      <w:r>
-        <w:rPr>
-          <w:rFonts w:ascii="Times New Roman" w:hAnsi="Times New Roman" w:cs="Times New Roman"/>
-          <w:sz w:val="24"/>
-          <w:szCs w:val="24"/>
-          <w:lang w:val="en-US"/>
-        </w:rPr>
-        <w:t xml:space="preserve"> </w:t>
-      </w:r>
-      <w:proofErr w:type="spellStart"/>
-      <w:r>
-        <w:rPr>
-          <w:rFonts w:ascii="Times New Roman" w:hAnsi="Times New Roman" w:cs="Times New Roman"/>
-          <w:sz w:val="24"/>
-          <w:szCs w:val="24"/>
-          <w:lang w:val="en-US"/>
-        </w:rPr>
-        <w:t>dibuat</w:t>
-      </w:r>
-      <w:proofErr w:type="spellEnd"/>
-      <w:r>
-        <w:rPr>
-          <w:rFonts w:ascii="Times New Roman" w:hAnsi="Times New Roman" w:cs="Times New Roman"/>
-          <w:sz w:val="24"/>
-          <w:szCs w:val="24"/>
-          <w:lang w:val="en-US"/>
-        </w:rPr>
-        <w:t xml:space="preserve"> </w:t>
-      </w:r>
-      <w:proofErr w:type="spellStart"/>
-      <w:r>
-        <w:rPr>
-          <w:rFonts w:ascii="Times New Roman" w:hAnsi="Times New Roman" w:cs="Times New Roman"/>
-          <w:sz w:val="24"/>
-          <w:szCs w:val="24"/>
-          <w:lang w:val="en-US"/>
-        </w:rPr>
-        <w:t>sebelumnya</w:t>
-      </w:r>
-      <w:proofErr w:type="spellEnd"/>
-      <w:r>
-        <w:rPr>
-          <w:rFonts w:ascii="Times New Roman" w:hAnsi="Times New Roman" w:cs="Times New Roman"/>
-          <w:sz w:val="24"/>
-          <w:szCs w:val="24"/>
-          <w:lang w:val="en-US"/>
-        </w:rPr>
-        <w:t xml:space="preserve"> dan </w:t>
-      </w:r>
-      <w:proofErr w:type="spellStart"/>
-      <w:r>
-        <w:rPr>
-          <w:rFonts w:ascii="Times New Roman" w:hAnsi="Times New Roman" w:cs="Times New Roman"/>
-          <w:sz w:val="24"/>
-          <w:szCs w:val="24"/>
-          <w:lang w:val="en-US"/>
-        </w:rPr>
-        <w:t>melakukan</w:t>
-      </w:r>
-      <w:proofErr w:type="spellEnd"/>
-      <w:r>
-        <w:rPr>
-          <w:rFonts w:ascii="Times New Roman" w:hAnsi="Times New Roman" w:cs="Times New Roman"/>
-          <w:sz w:val="24"/>
-          <w:szCs w:val="24"/>
-          <w:lang w:val="en-US"/>
-        </w:rPr>
-        <w:t xml:space="preserve"> </w:t>
-      </w:r>
-      <w:proofErr w:type="spellStart"/>
-      <w:r>
-        <w:rPr>
-          <w:rFonts w:ascii="Times New Roman" w:hAnsi="Times New Roman" w:cs="Times New Roman"/>
-          <w:sz w:val="24"/>
-          <w:szCs w:val="24"/>
-          <w:lang w:val="en-US"/>
-        </w:rPr>
-        <w:t>klik</w:t>
-      </w:r>
-      <w:proofErr w:type="spellEnd"/>
-      <w:r>
-        <w:rPr>
-          <w:rFonts w:ascii="Times New Roman" w:hAnsi="Times New Roman" w:cs="Times New Roman"/>
-          <w:sz w:val="24"/>
-          <w:szCs w:val="24"/>
-          <w:lang w:val="en-US"/>
-        </w:rPr>
-        <w:t xml:space="preserve"> pada </w:t>
-      </w:r>
-      <w:proofErr w:type="spellStart"/>
-      <w:r>
-        <w:rPr>
-          <w:rFonts w:ascii="Times New Roman" w:hAnsi="Times New Roman" w:cs="Times New Roman"/>
-          <w:sz w:val="24"/>
-          <w:szCs w:val="24"/>
-          <w:lang w:val="en-US"/>
-        </w:rPr>
-        <w:t>tombol</w:t>
-      </w:r>
-      <w:proofErr w:type="spellEnd"/>
-      <w:r>
-        <w:rPr>
-          <w:rFonts w:ascii="Times New Roman" w:hAnsi="Times New Roman" w:cs="Times New Roman"/>
-          <w:sz w:val="24"/>
-          <w:szCs w:val="24"/>
-          <w:lang w:val="en-US"/>
-        </w:rPr>
-        <w:t xml:space="preserve"> Crea</w:t>
-      </w:r>
-      <w:r>
-        <w:rPr>
-          <w:rFonts w:ascii="Times New Roman" w:hAnsi="Times New Roman" w:cs="Times New Roman"/>
-          <w:sz w:val="24"/>
-          <w:szCs w:val="24"/>
-          <w:lang w:val="en-US"/>
-        </w:rPr>
-        <w:t xml:space="preserve">te </w:t>
-      </w:r>
-      <w:proofErr w:type="spellStart"/>
-      <w:r>
-        <w:rPr>
-          <w:rFonts w:ascii="Times New Roman" w:hAnsi="Times New Roman" w:cs="Times New Roman"/>
-          <w:sz w:val="24"/>
-          <w:szCs w:val="24"/>
-          <w:lang w:val="en-US"/>
-        </w:rPr>
-        <w:t>apabila</w:t>
-      </w:r>
-      <w:proofErr w:type="spellEnd"/>
-      <w:r>
-        <w:rPr>
-          <w:rFonts w:ascii="Times New Roman" w:hAnsi="Times New Roman" w:cs="Times New Roman"/>
-          <w:sz w:val="24"/>
-          <w:szCs w:val="24"/>
-          <w:lang w:val="en-US"/>
-        </w:rPr>
-        <w:t xml:space="preserve"> </w:t>
-      </w:r>
-      <w:proofErr w:type="spellStart"/>
-      <w:r>
-        <w:rPr>
-          <w:rFonts w:ascii="Times New Roman" w:hAnsi="Times New Roman" w:cs="Times New Roman"/>
-          <w:sz w:val="24"/>
-          <w:szCs w:val="24"/>
-          <w:lang w:val="en-US"/>
-        </w:rPr>
-        <w:t>sudah</w:t>
-      </w:r>
-      <w:proofErr w:type="spellEnd"/>
-      <w:r>
-        <w:rPr>
-          <w:rFonts w:ascii="Times New Roman" w:hAnsi="Times New Roman" w:cs="Times New Roman"/>
-          <w:sz w:val="24"/>
-          <w:szCs w:val="24"/>
-          <w:lang w:val="en-US"/>
-        </w:rPr>
-        <w:t xml:space="preserve"> </w:t>
-      </w:r>
-      <w:proofErr w:type="spellStart"/>
-      <w:r>
-        <w:rPr>
-          <w:rFonts w:ascii="Times New Roman" w:hAnsi="Times New Roman" w:cs="Times New Roman"/>
-          <w:sz w:val="24"/>
-          <w:szCs w:val="24"/>
-          <w:lang w:val="en-US"/>
-        </w:rPr>
-        <w:t>selesai</w:t>
-      </w:r>
-      <w:proofErr w:type="spellEnd"/>
+        <w:t>te apabila sudah selesai</w:t>
+      </w:r>
       <w:r>
         <w:rPr>
           <w:rFonts w:ascii="Times New Roman" w:hAnsi="Times New Roman" w:cs="Times New Roman"/>
@@ -2744,7 +2300,6 @@
         </w:rPr>
         <w:t xml:space="preserve">6. </w:t>
       </w:r>
-      <w:proofErr w:type="spellStart"/>
       <w:r>
         <w:rPr>
           <w:rFonts w:ascii="Times New Roman" w:hAnsi="Times New Roman" w:cs="Times New Roman"/>
@@ -2754,7 +2309,6 @@
         </w:rPr>
         <w:t>Konfigurasi</w:t>
       </w:r>
-      <w:proofErr w:type="spellEnd"/>
       <w:r>
         <w:rPr>
           <w:rFonts w:ascii="Times New Roman" w:hAnsi="Times New Roman" w:cs="Times New Roman"/>
@@ -2785,7 +2339,6 @@
         </w:rPr>
         <w:t xml:space="preserve"> </w:t>
       </w:r>
-      <w:proofErr w:type="spellStart"/>
       <w:r>
         <w:rPr>
           <w:rFonts w:ascii="Times New Roman" w:hAnsi="Times New Roman" w:cs="Times New Roman"/>
@@ -2796,7 +2349,6 @@
         </w:rPr>
         <w:t>dilakukan</w:t>
       </w:r>
-      <w:proofErr w:type="spellEnd"/>
       <w:r>
         <w:rPr>
           <w:rFonts w:ascii="Times New Roman" w:hAnsi="Times New Roman" w:cs="Times New Roman"/>
@@ -2805,9 +2357,8 @@
           <w:szCs w:val="24"/>
           <w14:ligatures w14:val="none"/>
         </w:rPr>
-        <w:t xml:space="preserve"> </w:t>
-      </w:r>
-      <w:proofErr w:type="spellStart"/>
+        <w:t xml:space="preserve"> dengan memilih datastream yang sudah dibuat sebelum</w:t>
+      </w:r>
       <w:r>
         <w:rPr>
           <w:rFonts w:ascii="Times New Roman" w:hAnsi="Times New Roman" w:cs="Times New Roman"/>
@@ -2816,248 +2367,7 @@
           <w:szCs w:val="24"/>
           <w14:ligatures w14:val="none"/>
         </w:rPr>
-        <w:t>dengan</w:t>
-      </w:r>
-      <w:proofErr w:type="spellEnd"/>
-      <w:r>
-        <w:rPr>
-          <w:rFonts w:ascii="Times New Roman" w:hAnsi="Times New Roman" w:cs="Times New Roman"/>
-          <w:kern w:val="0"/>
-          <w:sz w:val="24"/>
-          <w:szCs w:val="24"/>
-          <w14:ligatures w14:val="none"/>
-        </w:rPr>
-        <w:t xml:space="preserve"> </w:t>
-      </w:r>
-      <w:proofErr w:type="spellStart"/>
-      <w:r>
-        <w:rPr>
-          <w:rFonts w:ascii="Times New Roman" w:hAnsi="Times New Roman" w:cs="Times New Roman"/>
-          <w:kern w:val="0"/>
-          <w:sz w:val="24"/>
-          <w:szCs w:val="24"/>
-          <w14:ligatures w14:val="none"/>
-        </w:rPr>
-        <w:t>memilih</w:t>
-      </w:r>
-      <w:proofErr w:type="spellEnd"/>
-      <w:r>
-        <w:rPr>
-          <w:rFonts w:ascii="Times New Roman" w:hAnsi="Times New Roman" w:cs="Times New Roman"/>
-          <w:kern w:val="0"/>
-          <w:sz w:val="24"/>
-          <w:szCs w:val="24"/>
-          <w14:ligatures w14:val="none"/>
-        </w:rPr>
-        <w:t xml:space="preserve"> </w:t>
-      </w:r>
-      <w:proofErr w:type="spellStart"/>
-      <w:r>
-        <w:rPr>
-          <w:rFonts w:ascii="Times New Roman" w:hAnsi="Times New Roman" w:cs="Times New Roman"/>
-          <w:kern w:val="0"/>
-          <w:sz w:val="24"/>
-          <w:szCs w:val="24"/>
-          <w14:ligatures w14:val="none"/>
-        </w:rPr>
-        <w:t>datastream</w:t>
-      </w:r>
-      <w:proofErr w:type="spellEnd"/>
-      <w:r>
-        <w:rPr>
-          <w:rFonts w:ascii="Times New Roman" w:hAnsi="Times New Roman" w:cs="Times New Roman"/>
-          <w:kern w:val="0"/>
-          <w:sz w:val="24"/>
-          <w:szCs w:val="24"/>
-          <w14:ligatures w14:val="none"/>
-        </w:rPr>
-        <w:t xml:space="preserve"> yang </w:t>
-      </w:r>
-      <w:proofErr w:type="spellStart"/>
-      <w:r>
-        <w:rPr>
-          <w:rFonts w:ascii="Times New Roman" w:hAnsi="Times New Roman" w:cs="Times New Roman"/>
-          <w:kern w:val="0"/>
-          <w:sz w:val="24"/>
-          <w:szCs w:val="24"/>
-          <w14:ligatures w14:val="none"/>
-        </w:rPr>
-        <w:t>sudah</w:t>
-      </w:r>
-      <w:proofErr w:type="spellEnd"/>
-      <w:r>
-        <w:rPr>
-          <w:rFonts w:ascii="Times New Roman" w:hAnsi="Times New Roman" w:cs="Times New Roman"/>
-          <w:kern w:val="0"/>
-          <w:sz w:val="24"/>
-          <w:szCs w:val="24"/>
-          <w14:ligatures w14:val="none"/>
-        </w:rPr>
-        <w:t xml:space="preserve"> </w:t>
-      </w:r>
-      <w:proofErr w:type="spellStart"/>
-      <w:r>
-        <w:rPr>
-          <w:rFonts w:ascii="Times New Roman" w:hAnsi="Times New Roman" w:cs="Times New Roman"/>
-          <w:kern w:val="0"/>
-          <w:sz w:val="24"/>
-          <w:szCs w:val="24"/>
-          <w14:ligatures w14:val="none"/>
-        </w:rPr>
-        <w:t>dibuat</w:t>
-      </w:r>
-      <w:proofErr w:type="spellEnd"/>
-      <w:r>
-        <w:rPr>
-          <w:rFonts w:ascii="Times New Roman" w:hAnsi="Times New Roman" w:cs="Times New Roman"/>
-          <w:kern w:val="0"/>
-          <w:sz w:val="24"/>
-          <w:szCs w:val="24"/>
-          <w14:ligatures w14:val="none"/>
-        </w:rPr>
-        <w:t xml:space="preserve"> </w:t>
-      </w:r>
-      <w:proofErr w:type="spellStart"/>
-      <w:r>
-        <w:rPr>
-          <w:rFonts w:ascii="Times New Roman" w:hAnsi="Times New Roman" w:cs="Times New Roman"/>
-          <w:kern w:val="0"/>
-          <w:sz w:val="24"/>
-          <w:szCs w:val="24"/>
-          <w14:ligatures w14:val="none"/>
-        </w:rPr>
-        <w:t>sebelum</w:t>
-      </w:r>
-      <w:r>
-        <w:rPr>
-          <w:rFonts w:ascii="Times New Roman" w:hAnsi="Times New Roman" w:cs="Times New Roman"/>
-          <w:kern w:val="0"/>
-          <w:sz w:val="24"/>
-          <w:szCs w:val="24"/>
-          <w14:ligatures w14:val="none"/>
-        </w:rPr>
-        <w:t>nya</w:t>
-      </w:r>
-      <w:proofErr w:type="spellEnd"/>
-      <w:r>
-        <w:rPr>
-          <w:rFonts w:ascii="Times New Roman" w:hAnsi="Times New Roman" w:cs="Times New Roman"/>
-          <w:kern w:val="0"/>
-          <w:sz w:val="24"/>
-          <w:szCs w:val="24"/>
-          <w14:ligatures w14:val="none"/>
-        </w:rPr>
-        <w:t xml:space="preserve"> </w:t>
-      </w:r>
-      <w:proofErr w:type="spellStart"/>
-      <w:r>
-        <w:rPr>
-          <w:rFonts w:ascii="Times New Roman" w:hAnsi="Times New Roman" w:cs="Times New Roman"/>
-          <w:kern w:val="0"/>
-          <w:sz w:val="24"/>
-          <w:szCs w:val="24"/>
-          <w14:ligatures w14:val="none"/>
-        </w:rPr>
-        <w:t>ketika</w:t>
-      </w:r>
-      <w:proofErr w:type="spellEnd"/>
-      <w:r>
-        <w:rPr>
-          <w:rFonts w:ascii="Times New Roman" w:hAnsi="Times New Roman" w:cs="Times New Roman"/>
-          <w:kern w:val="0"/>
-          <w:sz w:val="24"/>
-          <w:szCs w:val="24"/>
-          <w14:ligatures w14:val="none"/>
-        </w:rPr>
-        <w:t xml:space="preserve"> </w:t>
-      </w:r>
-      <w:proofErr w:type="spellStart"/>
-      <w:r>
-        <w:rPr>
-          <w:rFonts w:ascii="Times New Roman" w:hAnsi="Times New Roman" w:cs="Times New Roman"/>
-          <w:kern w:val="0"/>
-          <w:sz w:val="24"/>
-          <w:szCs w:val="24"/>
-          <w14:ligatures w14:val="none"/>
-        </w:rPr>
-        <w:t>melakukan</w:t>
-      </w:r>
-      <w:proofErr w:type="spellEnd"/>
-      <w:r>
-        <w:rPr>
-          <w:rFonts w:ascii="Times New Roman" w:hAnsi="Times New Roman" w:cs="Times New Roman"/>
-          <w:kern w:val="0"/>
-          <w:sz w:val="24"/>
-          <w:szCs w:val="24"/>
-          <w14:ligatures w14:val="none"/>
-        </w:rPr>
-        <w:t xml:space="preserve"> </w:t>
-      </w:r>
-      <w:proofErr w:type="spellStart"/>
-      <w:r>
-        <w:rPr>
-          <w:rFonts w:ascii="Times New Roman" w:hAnsi="Times New Roman" w:cs="Times New Roman"/>
-          <w:kern w:val="0"/>
-          <w:sz w:val="24"/>
-          <w:szCs w:val="24"/>
-          <w14:ligatures w14:val="none"/>
-        </w:rPr>
-        <w:t>konfigurasi</w:t>
-      </w:r>
-      <w:proofErr w:type="spellEnd"/>
-      <w:r>
-        <w:rPr>
-          <w:rFonts w:ascii="Times New Roman" w:hAnsi="Times New Roman" w:cs="Times New Roman"/>
-          <w:kern w:val="0"/>
-          <w:sz w:val="24"/>
-          <w:szCs w:val="24"/>
-          <w14:ligatures w14:val="none"/>
-        </w:rPr>
-        <w:t xml:space="preserve"> </w:t>
-      </w:r>
-      <w:proofErr w:type="spellStart"/>
-      <w:r>
-        <w:rPr>
-          <w:rFonts w:ascii="Times New Roman" w:hAnsi="Times New Roman" w:cs="Times New Roman"/>
-          <w:kern w:val="0"/>
-          <w:sz w:val="24"/>
-          <w:szCs w:val="24"/>
-          <w14:ligatures w14:val="none"/>
-        </w:rPr>
-        <w:t>melalui</w:t>
-      </w:r>
-      <w:proofErr w:type="spellEnd"/>
-      <w:r>
-        <w:rPr>
-          <w:rFonts w:ascii="Times New Roman" w:hAnsi="Times New Roman" w:cs="Times New Roman"/>
-          <w:kern w:val="0"/>
-          <w:sz w:val="24"/>
-          <w:szCs w:val="24"/>
-          <w14:ligatures w14:val="none"/>
-        </w:rPr>
-        <w:t xml:space="preserve"> </w:t>
-      </w:r>
-      <w:proofErr w:type="spellStart"/>
-      <w:r>
-        <w:rPr>
-          <w:rFonts w:ascii="Times New Roman" w:hAnsi="Times New Roman" w:cs="Times New Roman"/>
-          <w:kern w:val="0"/>
-          <w:sz w:val="24"/>
-          <w:szCs w:val="24"/>
-          <w14:ligatures w14:val="none"/>
-        </w:rPr>
-        <w:t>komputer</w:t>
-      </w:r>
-      <w:proofErr w:type="spellEnd"/>
-      <w:r>
-        <w:rPr>
-          <w:rFonts w:ascii="Times New Roman" w:hAnsi="Times New Roman" w:cs="Times New Roman"/>
-          <w:kern w:val="0"/>
-          <w:sz w:val="24"/>
-          <w:szCs w:val="24"/>
-          <w14:ligatures w14:val="none"/>
-        </w:rPr>
-        <w:t>.</w:t>
+        <w:t>nya ketika melakukan konfigurasi melalui komputer.</w:t>
       </w:r>
     </w:p>
     <w:p>
@@ -3168,7 +2478,6 @@
         </w:rPr>
         <w:t xml:space="preserve">7. </w:t>
       </w:r>
-      <w:proofErr w:type="spellStart"/>
       <w:r>
         <w:rPr>
           <w:rFonts w:ascii="Times New Roman" w:hAnsi="Times New Roman" w:cs="Times New Roman"/>
@@ -3178,7 +2487,6 @@
         </w:rPr>
         <w:t>Memilih</w:t>
       </w:r>
-      <w:proofErr w:type="spellEnd"/>
       <w:r>
         <w:rPr>
           <w:rFonts w:ascii="Times New Roman" w:hAnsi="Times New Roman" w:cs="Times New Roman"/>
@@ -3186,27 +2494,7 @@
           <w:szCs w:val="24"/>
           <w:lang w:val="en-US"/>
         </w:rPr>
-        <w:t xml:space="preserve"> </w:t>
-      </w:r>
-      <w:proofErr w:type="spellStart"/>
-      <w:r>
-        <w:rPr>
-          <w:rFonts w:ascii="Times New Roman" w:hAnsi="Times New Roman" w:cs="Times New Roman"/>
-          <w:sz w:val="24"/>
-          <w:szCs w:val="24"/>
-          <w:lang w:val="en-US"/>
-        </w:rPr>
-        <w:t>datastream</w:t>
-      </w:r>
-      <w:proofErr w:type="spellEnd"/>
-      <w:r>
-        <w:rPr>
-          <w:rFonts w:ascii="Times New Roman" w:hAnsi="Times New Roman" w:cs="Times New Roman"/>
-          <w:sz w:val="24"/>
-          <w:szCs w:val="24"/>
-          <w:lang w:val="en-US"/>
-        </w:rPr>
-        <w:t xml:space="preserve"> </w:t>
+        <w:t xml:space="preserve"> datastream </w:t>
       </w:r>
       <w:r>
         <w:rPr>
@@ -3216,9 +2504,8 @@
           <w:szCs w:val="24"/>
           <w14:ligatures w14:val="none"/>
         </w:rPr>
-        <w:t xml:space="preserve">yang </w:t>
-      </w:r>
-      <w:proofErr w:type="spellStart"/>
+        <w:t>yang sudah dibuat sebelum</w:t>
+      </w:r>
       <w:r>
         <w:rPr>
           <w:rFonts w:ascii="Times New Roman" w:hAnsi="Times New Roman" w:cs="Times New Roman"/>
@@ -3227,182 +2514,7 @@
           <w:szCs w:val="24"/>
           <w14:ligatures w14:val="none"/>
         </w:rPr>
-        <w:t>sudah</w:t>
-      </w:r>
-      <w:proofErr w:type="spellEnd"/>
-      <w:r>
-        <w:rPr>
-          <w:rFonts w:ascii="Times New Roman" w:hAnsi="Times New Roman" w:cs="Times New Roman"/>
-          <w:kern w:val="0"/>
-          <w:sz w:val="24"/>
-          <w:szCs w:val="24"/>
-          <w14:ligatures w14:val="none"/>
-        </w:rPr>
-        <w:t xml:space="preserve"> </w:t>
-      </w:r>
-      <w:proofErr w:type="spellStart"/>
-      <w:r>
-        <w:rPr>
-          <w:rFonts w:ascii="Times New Roman" w:hAnsi="Times New Roman" w:cs="Times New Roman"/>
-          <w:kern w:val="0"/>
-          <w:sz w:val="24"/>
-          <w:szCs w:val="24"/>
-          <w14:ligatures w14:val="none"/>
-        </w:rPr>
-        <w:t>dibuat</w:t>
-      </w:r>
-      <w:proofErr w:type="spellEnd"/>
-      <w:r>
-        <w:rPr>
-          <w:rFonts w:ascii="Times New Roman" w:hAnsi="Times New Roman" w:cs="Times New Roman"/>
-          <w:kern w:val="0"/>
-          <w:sz w:val="24"/>
-          <w:szCs w:val="24"/>
-          <w14:ligatures w14:val="none"/>
-        </w:rPr>
-        <w:t xml:space="preserve"> </w:t>
-      </w:r>
-      <w:proofErr w:type="spellStart"/>
-      <w:r>
-        <w:rPr>
-          <w:rFonts w:ascii="Times New Roman" w:hAnsi="Times New Roman" w:cs="Times New Roman"/>
-          <w:kern w:val="0"/>
-          <w:sz w:val="24"/>
-          <w:szCs w:val="24"/>
-          <w14:ligatures w14:val="none"/>
-        </w:rPr>
-        <w:t>sebelum</w:t>
-      </w:r>
-      <w:r>
-        <w:rPr>
-          <w:rFonts w:ascii="Times New Roman" w:hAnsi="Times New Roman" w:cs="Times New Roman"/>
-          <w:kern w:val="0"/>
-          <w:sz w:val="24"/>
-          <w:szCs w:val="24"/>
-          <w14:ligatures w14:val="none"/>
-        </w:rPr>
-        <w:t>nya</w:t>
-      </w:r>
-      <w:proofErr w:type="spellEnd"/>
-      <w:r>
-        <w:rPr>
-          <w:rFonts w:ascii="Times New Roman" w:hAnsi="Times New Roman" w:cs="Times New Roman"/>
-          <w:kern w:val="0"/>
-          <w:sz w:val="24"/>
-          <w:szCs w:val="24"/>
-          <w14:ligatures w14:val="none"/>
-        </w:rPr>
-        <w:t xml:space="preserve"> </w:t>
-      </w:r>
-      <w:proofErr w:type="spellStart"/>
-      <w:r>
-        <w:rPr>
-          <w:rFonts w:ascii="Times New Roman" w:hAnsi="Times New Roman" w:cs="Times New Roman"/>
-          <w:kern w:val="0"/>
-          <w:sz w:val="24"/>
-          <w:szCs w:val="24"/>
-          <w14:ligatures w14:val="none"/>
-        </w:rPr>
-        <w:t>ketika</w:t>
-      </w:r>
-      <w:proofErr w:type="spellEnd"/>
-      <w:r>
-        <w:rPr>
-          <w:rFonts w:ascii="Times New Roman" w:hAnsi="Times New Roman" w:cs="Times New Roman"/>
-          <w:kern w:val="0"/>
-          <w:sz w:val="24"/>
-          <w:szCs w:val="24"/>
-          <w14:ligatures w14:val="none"/>
-        </w:rPr>
-        <w:t xml:space="preserve"> </w:t>
-      </w:r>
-      <w:proofErr w:type="spellStart"/>
-      <w:r>
-        <w:rPr>
-          <w:rFonts w:ascii="Times New Roman" w:hAnsi="Times New Roman" w:cs="Times New Roman"/>
-          <w:kern w:val="0"/>
-          <w:sz w:val="24"/>
-          <w:szCs w:val="24"/>
-          <w14:ligatures w14:val="none"/>
-        </w:rPr>
-        <w:t>melakukan</w:t>
-      </w:r>
-      <w:proofErr w:type="spellEnd"/>
-      <w:r>
-        <w:rPr>
-          <w:rFonts w:ascii="Times New Roman" w:hAnsi="Times New Roman" w:cs="Times New Roman"/>
-          <w:kern w:val="0"/>
-          <w:sz w:val="24"/>
-          <w:szCs w:val="24"/>
-          <w14:ligatures w14:val="none"/>
-        </w:rPr>
-        <w:t xml:space="preserve"> </w:t>
-      </w:r>
-      <w:proofErr w:type="spellStart"/>
-      <w:r>
-        <w:rPr>
-          <w:rFonts w:ascii="Times New Roman" w:hAnsi="Times New Roman" w:cs="Times New Roman"/>
-          <w:kern w:val="0"/>
-          <w:sz w:val="24"/>
-          <w:szCs w:val="24"/>
-          <w14:ligatures w14:val="none"/>
-        </w:rPr>
-        <w:t>konfigurasi</w:t>
-      </w:r>
-      <w:proofErr w:type="spellEnd"/>
-      <w:r>
-        <w:rPr>
-          <w:rFonts w:ascii="Times New Roman" w:hAnsi="Times New Roman" w:cs="Times New Roman"/>
-          <w:kern w:val="0"/>
-          <w:sz w:val="24"/>
-          <w:szCs w:val="24"/>
-          <w14:ligatures w14:val="none"/>
-        </w:rPr>
-        <w:t xml:space="preserve"> </w:t>
-      </w:r>
-      <w:proofErr w:type="spellStart"/>
-      <w:r>
-        <w:rPr>
-          <w:rFonts w:ascii="Times New Roman" w:hAnsi="Times New Roman" w:cs="Times New Roman"/>
-          <w:kern w:val="0"/>
-          <w:sz w:val="24"/>
-          <w:szCs w:val="24"/>
-          <w14:ligatures w14:val="none"/>
-        </w:rPr>
-        <w:t>melalui</w:t>
-      </w:r>
-      <w:proofErr w:type="spellEnd"/>
-      <w:r>
-        <w:rPr>
-          <w:rFonts w:ascii="Times New Roman" w:hAnsi="Times New Roman" w:cs="Times New Roman"/>
-          <w:kern w:val="0"/>
-          <w:sz w:val="24"/>
-          <w:szCs w:val="24"/>
-          <w14:ligatures w14:val="none"/>
-        </w:rPr>
-        <w:t xml:space="preserve"> </w:t>
-      </w:r>
-      <w:proofErr w:type="spellStart"/>
-      <w:r>
-        <w:rPr>
-          <w:rFonts w:ascii="Times New Roman" w:hAnsi="Times New Roman" w:cs="Times New Roman"/>
-          <w:kern w:val="0"/>
-          <w:sz w:val="24"/>
-          <w:szCs w:val="24"/>
-          <w14:ligatures w14:val="none"/>
-        </w:rPr>
-        <w:t>komputer</w:t>
-      </w:r>
-      <w:proofErr w:type="spellEnd"/>
-      <w:r>
-        <w:rPr>
-          <w:rFonts w:ascii="Times New Roman" w:hAnsi="Times New Roman" w:cs="Times New Roman"/>
-          <w:kern w:val="0"/>
-          <w:sz w:val="24"/>
-          <w:szCs w:val="24"/>
-          <w14:ligatures w14:val="none"/>
-        </w:rPr>
-        <w:t>.</w:t>
+        <w:t>nya ketika melakukan konfigurasi melalui komputer.</w:t>
       </w:r>
     </w:p>
     <w:p>
@@ -4318,21 +3430,10 @@
           <w:rFonts w:ascii="Times New Roman" w:hAnsi="Times New Roman" w:cs="Times New Roman"/>
           <w:sz w:val="24"/>
           <w:szCs w:val="24"/>
-          <w:lang w:val="en-US"/>
-        </w:rPr>
-        <w:t xml:space="preserve"> </w:t>
-      </w:r>
-      <w:proofErr w:type="spellStart"/>
-      <w:r>
-        <w:rPr>
-          <w:rFonts w:ascii="Times New Roman" w:hAnsi="Times New Roman" w:cs="Times New Roman"/>
-          <w:sz w:val="24"/>
-          <w:szCs w:val="24"/>
-          <w:lang w:val="en-US"/>
-        </w:rPr>
-        <w:t>potongan</w:t>
-      </w:r>
-      <w:proofErr w:type="spellEnd"/>
+          <w:lang w:val="id-ID"/>
+        </w:rPr>
+        <w:t xml:space="preserve"> potongan</w:t>
+      </w:r>
       <w:r>
         <w:rPr>
           <w:rFonts w:ascii="Times New Roman" w:hAnsi="Times New Roman" w:cs="Times New Roman"/>
@@ -4597,7 +3698,7 @@
           <w:rFonts w:ascii="Times New Roman" w:hAnsi="Times New Roman" w:cs="Times New Roman"/>
           <w:sz w:val="24"/>
           <w:szCs w:val="24"/>
-          <w:lang w:val="sv-SE"/>
+          <w:lang w:val="id-ID"/>
         </w:rPr>
       </w:pPr>
       <w:r>
@@ -4623,7 +3724,7 @@
           <w:rFonts w:ascii="Times New Roman" w:hAnsi="Times New Roman" w:cs="Times New Roman"/>
           <w:sz w:val="24"/>
           <w:szCs w:val="24"/>
-          <w:lang w:val="sv-SE"/>
+          <w:lang w:val="id-ID"/>
         </w:rPr>
         <w:t xml:space="preserve">1 dan </w:t>
       </w:r>
@@ -4641,7 +3742,7 @@
           <w:rFonts w:ascii="Times New Roman" w:hAnsi="Times New Roman" w:cs="Times New Roman"/>
           <w:sz w:val="24"/>
           <w:szCs w:val="24"/>
-          <w:lang w:val="sv-SE"/>
+          <w:lang w:val="id-ID"/>
         </w:rPr>
         <w:t>.</w:t>
       </w:r>
@@ -4650,25 +3751,16 @@
           <w:rFonts w:ascii="Times New Roman" w:hAnsi="Times New Roman" w:cs="Times New Roman"/>
           <w:sz w:val="24"/>
           <w:szCs w:val="24"/>
-          <w:lang w:val="sv-SE"/>
-        </w:rPr>
-        <w:t xml:space="preserve"> Se</w:t>
-      </w:r>
-      <w:r>
-        <w:rPr>
-          <w:rFonts w:ascii="Times New Roman" w:hAnsi="Times New Roman" w:cs="Times New Roman"/>
-          <w:sz w:val="24"/>
-          <w:szCs w:val="24"/>
-          <w:lang w:val="sv-SE"/>
-        </w:rPr>
-        <w:t xml:space="preserve">lain itu juga terdapat kondisi untuk </w:t>
-      </w:r>
-      <w:r>
-        <w:rPr>
-          <w:rFonts w:ascii="Times New Roman" w:hAnsi="Times New Roman" w:cs="Times New Roman"/>
-          <w:sz w:val="24"/>
-          <w:szCs w:val="24"/>
-          <w:lang w:val="sv-SE"/>
+          <w:lang w:val="id-ID"/>
+        </w:rPr>
+        <w:t xml:space="preserve"> Selain itu juga terdapat kondisi untuk </w:t>
+      </w:r>
+      <w:r>
+        <w:rPr>
+          <w:rFonts w:ascii="Times New Roman" w:hAnsi="Times New Roman" w:cs="Times New Roman"/>
+          <w:sz w:val="24"/>
+          <w:szCs w:val="24"/>
+          <w:lang w:val="id-ID"/>
         </w:rPr>
         <w:t>memanipulasi suhu dan kelembaban pada kandang.</w:t>
       </w:r>
@@ -6054,7 +5146,7 @@
                 <w:rFonts w:ascii="Times New Roman" w:hAnsi="Times New Roman" w:cs="Times New Roman"/>
                 <w:sz w:val="24"/>
                 <w:szCs w:val="24"/>
-                <w:lang w:val="id-ID"/>
+                <w:lang w:val="en-US"/>
               </w:rPr>
             </w:pPr>
             <w:r>
@@ -6062,9 +5154,9 @@
                 <w:rFonts w:ascii="Times New Roman" w:hAnsi="Times New Roman" w:cs="Times New Roman"/>
                 <w:sz w:val="24"/>
                 <w:szCs w:val="24"/>
-                <w:lang w:val="id-ID"/>
-              </w:rPr>
-              <w:t>Resistansi</w:t>
+                <w:lang w:val="en-US"/>
+              </w:rPr>
+              <w:t>Nilai</w:t>
             </w:r>
           </w:p>
         </w:tc>
@@ -6143,7 +5235,6 @@
                 <w:lang w:val="en-US"/>
               </w:rPr>
             </w:pPr>
-            <w:proofErr w:type="spellStart"/>
             <w:r>
               <w:rPr>
                 <w:rFonts w:ascii="Times New Roman" w:hAnsi="Times New Roman" w:cs="Times New Roman"/>
@@ -6153,7 +5244,6 @@
               </w:rPr>
               <w:t>Panas</w:t>
             </w:r>
-            <w:proofErr w:type="spellEnd"/>
           </w:p>
         </w:tc>
       </w:tr>
@@ -6276,7 +5366,6 @@
                 <w:lang w:val="en-US"/>
               </w:rPr>
             </w:pPr>
-            <w:proofErr w:type="spellStart"/>
             <w:r>
               <w:rPr>
                 <w:rFonts w:ascii="Times New Roman" w:hAnsi="Times New Roman" w:cs="Times New Roman"/>
@@ -6286,7 +5375,6 @@
               </w:rPr>
               <w:t>Dingin</w:t>
             </w:r>
-            <w:proofErr w:type="spellEnd"/>
           </w:p>
         </w:tc>
       </w:tr>
@@ -6331,9 +5419,9 @@
                 <w:rFonts w:ascii="Times New Roman" w:hAnsi="Times New Roman" w:cs="Times New Roman"/>
                 <w:sz w:val="24"/>
                 <w:szCs w:val="24"/>
-                <w:lang w:val="id-ID"/>
-              </w:rPr>
-              <w:t>Resistansi</w:t>
+                <w:lang w:val="en-US"/>
+              </w:rPr>
+              <w:t>Nilai</w:t>
             </w:r>
           </w:p>
         </w:tc>
@@ -6534,7 +5622,6 @@
                 <w:lang w:val="en-US"/>
               </w:rPr>
             </w:pPr>
-            <w:proofErr w:type="spellStart"/>
             <w:r>
               <w:rPr>
                 <w:rFonts w:ascii="Times New Roman" w:hAnsi="Times New Roman" w:cs="Times New Roman"/>
@@ -6544,7 +5631,6 @@
               </w:rPr>
               <w:t>Lembab</w:t>
             </w:r>
-            <w:proofErr w:type="spellEnd"/>
           </w:p>
         </w:tc>
       </w:tr>
@@ -6605,7 +5691,6 @@
         </w:rPr>
         <w:t xml:space="preserve">terhadap sensor ketinggian air untuk mengukur </w:t>
       </w:r>
-      <w:proofErr w:type="spellStart"/>
       <w:r>
         <w:rPr>
           <w:rFonts w:ascii="Times New Roman" w:hAnsi="Times New Roman" w:cs="Times New Roman"/>
@@ -6613,17 +5698,7 @@
           <w:szCs w:val="24"/>
           <w:lang w:val="en-US"/>
         </w:rPr>
-        <w:t>nilai</w:t>
-      </w:r>
-      <w:proofErr w:type="spellEnd"/>
-      <w:r>
-        <w:rPr>
-          <w:rFonts w:ascii="Times New Roman" w:hAnsi="Times New Roman" w:cs="Times New Roman"/>
-          <w:sz w:val="24"/>
-          <w:szCs w:val="24"/>
-          <w:lang w:val="en-US"/>
-        </w:rPr>
-        <w:t xml:space="preserve"> </w:t>
+        <w:t xml:space="preserve">nilai </w:t>
       </w:r>
       <w:r>
         <w:rPr>
@@ -6728,16 +5803,7 @@
                 <w:szCs w:val="24"/>
                 <w:lang w:val="en-US"/>
               </w:rPr>
-              <w:t>3</w:t>
-            </w:r>
-            <w:r>
-              <w:rPr>
-                <w:rFonts w:ascii="Times New Roman" w:hAnsi="Times New Roman" w:cs="Times New Roman"/>
-                <w:sz w:val="24"/>
-                <w:szCs w:val="24"/>
-                <w:lang w:val="en-US"/>
-              </w:rPr>
-              <w:t>0</w:t>
+              <w:t>5</w:t>
             </w:r>
           </w:p>
         </w:tc>
@@ -6755,7 +5821,6 @@
                 <w:lang w:val="id-ID"/>
               </w:rPr>
             </w:pPr>
-            <w:proofErr w:type="spellStart"/>
             <w:r>
               <w:rPr>
                 <w:rFonts w:ascii="Times New Roman" w:hAnsi="Times New Roman" w:cs="Times New Roman"/>
@@ -6765,7 +5830,6 @@
               </w:rPr>
               <w:t>Kosong</w:t>
             </w:r>
-            <w:proofErr w:type="spellEnd"/>
           </w:p>
         </w:tc>
       </w:tr>
@@ -6791,7 +5855,25 @@
                 <w:szCs w:val="24"/>
                 <w:lang w:val="en-US"/>
               </w:rPr>
-              <w:t>31 - 40</w:t>
+              <w:t>6</w:t>
+            </w:r>
+            <w:r>
+              <w:rPr>
+                <w:rFonts w:ascii="Times New Roman" w:hAnsi="Times New Roman" w:cs="Times New Roman"/>
+                <w:sz w:val="24"/>
+                <w:szCs w:val="24"/>
+                <w:lang w:val="en-US"/>
+              </w:rPr>
+              <w:t xml:space="preserve"> - </w:t>
+            </w:r>
+            <w:r>
+              <w:rPr>
+                <w:rFonts w:ascii="Times New Roman" w:hAnsi="Times New Roman" w:cs="Times New Roman"/>
+                <w:sz w:val="24"/>
+                <w:szCs w:val="24"/>
+                <w:lang w:val="en-US"/>
+              </w:rPr>
+              <w:t>24</w:t>
             </w:r>
           </w:p>
         </w:tc>
@@ -6843,7 +5925,43 @@
                 <w:szCs w:val="24"/>
                 <w:lang w:val="en-US"/>
               </w:rPr>
-              <w:t>41 – 60</w:t>
+              <w:t>25</w:t>
+            </w:r>
+            <w:r>
+              <w:rPr>
+                <w:rFonts w:ascii="Times New Roman" w:hAnsi="Times New Roman" w:cs="Times New Roman"/>
+                <w:sz w:val="24"/>
+                <w:szCs w:val="24"/>
+                <w:lang w:val="en-US"/>
+              </w:rPr>
+              <w:t xml:space="preserve"> </w:t>
+            </w:r>
+            <w:r>
+              <w:rPr>
+                <w:rFonts w:ascii="Times New Roman" w:hAnsi="Times New Roman" w:cs="Times New Roman"/>
+                <w:sz w:val="24"/>
+                <w:szCs w:val="24"/>
+                <w:lang w:val="en-US"/>
+              </w:rPr>
+              <w:t>-</w:t>
+            </w:r>
+            <w:r>
+              <w:rPr>
+                <w:rFonts w:ascii="Times New Roman" w:hAnsi="Times New Roman" w:cs="Times New Roman"/>
+                <w:sz w:val="24"/>
+                <w:szCs w:val="24"/>
+                <w:lang w:val="en-US"/>
+              </w:rPr>
+              <w:t xml:space="preserve"> </w:t>
+            </w:r>
+            <w:r>
+              <w:rPr>
+                <w:rFonts w:ascii="Times New Roman" w:hAnsi="Times New Roman" w:cs="Times New Roman"/>
+                <w:sz w:val="24"/>
+                <w:szCs w:val="24"/>
+                <w:lang w:val="en-US"/>
+              </w:rPr>
+              <w:t>35</w:t>
             </w:r>
           </w:p>
         </w:tc>
@@ -6861,7 +5979,6 @@
                 <w:lang w:val="id-ID"/>
               </w:rPr>
             </w:pPr>
-            <w:proofErr w:type="spellStart"/>
             <w:r>
               <w:rPr>
                 <w:rFonts w:ascii="Times New Roman" w:hAnsi="Times New Roman" w:cs="Times New Roman"/>
@@ -6871,7 +5988,6 @@
               </w:rPr>
               <w:t>Penuh</w:t>
             </w:r>
-            <w:proofErr w:type="spellEnd"/>
           </w:p>
         </w:tc>
       </w:tr>
@@ -7624,19 +6740,8 @@
                 <w:szCs w:val="24"/>
                 <w:lang w:val="en-US"/>
               </w:rPr>
-              <w:t xml:space="preserve">Servo </w:t>
-            </w:r>
-            <w:proofErr w:type="spellStart"/>
-            <w:r>
-              <w:rPr>
-                <w:rFonts w:ascii="Times New Roman" w:hAnsi="Times New Roman" w:cs="Times New Roman"/>
-                <w:sz w:val="24"/>
-                <w:szCs w:val="24"/>
-                <w:lang w:val="en-US"/>
-              </w:rPr>
-              <w:t>terbuka</w:t>
-            </w:r>
-            <w:proofErr w:type="spellEnd"/>
+              <w:t>Servo terbuka</w:t>
+            </w:r>
           </w:p>
         </w:tc>
       </w:tr>
@@ -7712,19 +6817,8 @@
                 <w:szCs w:val="24"/>
                 <w:lang w:val="en-US"/>
               </w:rPr>
-              <w:t xml:space="preserve">Servo </w:t>
-            </w:r>
-            <w:proofErr w:type="spellStart"/>
-            <w:r>
-              <w:rPr>
-                <w:rFonts w:ascii="Times New Roman" w:hAnsi="Times New Roman" w:cs="Times New Roman"/>
-                <w:sz w:val="24"/>
-                <w:szCs w:val="24"/>
-                <w:lang w:val="en-US"/>
-              </w:rPr>
-              <w:t>tertutup</w:t>
-            </w:r>
-            <w:proofErr w:type="spellEnd"/>
+              <w:t>Servo tertutup</w:t>
+            </w:r>
           </w:p>
         </w:tc>
       </w:tr>
@@ -7888,7 +6982,6 @@
                 <w:lang w:val="en-US"/>
               </w:rPr>
             </w:pPr>
-            <w:proofErr w:type="spellStart"/>
             <w:r>
               <w:rPr>
                 <w:rFonts w:ascii="Times New Roman" w:hAnsi="Times New Roman" w:cs="Times New Roman"/>
@@ -7896,29 +6989,8 @@
                 <w:szCs w:val="24"/>
                 <w:lang w:val="en-US"/>
               </w:rPr>
-              <w:t>Kipas</w:t>
-            </w:r>
-            <w:proofErr w:type="spellEnd"/>
-            <w:r>
-              <w:rPr>
-                <w:rFonts w:ascii="Times New Roman" w:hAnsi="Times New Roman" w:cs="Times New Roman"/>
-                <w:sz w:val="24"/>
-                <w:szCs w:val="24"/>
-                <w:lang w:val="en-US"/>
-              </w:rPr>
-              <w:t xml:space="preserve"> </w:t>
-            </w:r>
-            <w:proofErr w:type="spellStart"/>
-            <w:r>
-              <w:rPr>
-                <w:rFonts w:ascii="Times New Roman" w:hAnsi="Times New Roman" w:cs="Times New Roman"/>
-                <w:sz w:val="24"/>
-                <w:szCs w:val="24"/>
-                <w:lang w:val="en-US"/>
-              </w:rPr>
-              <w:t>menyala</w:t>
-            </w:r>
-            <w:proofErr w:type="spellEnd"/>
+              <w:t>Kipas menyala</w:t>
+            </w:r>
           </w:p>
         </w:tc>
       </w:tr>
@@ -7962,7 +7034,6 @@
                 <w:lang w:val="id-ID"/>
               </w:rPr>
             </w:pPr>
-            <w:proofErr w:type="spellStart"/>
             <w:r>
               <w:rPr>
                 <w:rFonts w:ascii="Times New Roman" w:hAnsi="Times New Roman" w:cs="Times New Roman"/>
@@ -7970,29 +7041,8 @@
                 <w:szCs w:val="24"/>
                 <w:lang w:val="en-US"/>
               </w:rPr>
-              <w:t>Kipas</w:t>
-            </w:r>
-            <w:proofErr w:type="spellEnd"/>
-            <w:r>
-              <w:rPr>
-                <w:rFonts w:ascii="Times New Roman" w:hAnsi="Times New Roman" w:cs="Times New Roman"/>
-                <w:sz w:val="24"/>
-                <w:szCs w:val="24"/>
-                <w:lang w:val="en-US"/>
-              </w:rPr>
-              <w:t xml:space="preserve"> </w:t>
-            </w:r>
-            <w:proofErr w:type="spellStart"/>
-            <w:r>
-              <w:rPr>
-                <w:rFonts w:ascii="Times New Roman" w:hAnsi="Times New Roman" w:cs="Times New Roman"/>
-                <w:sz w:val="24"/>
-                <w:szCs w:val="24"/>
-                <w:lang w:val="en-US"/>
-              </w:rPr>
-              <w:t>mati</w:t>
-            </w:r>
-            <w:proofErr w:type="spellEnd"/>
+              <w:t>Kipas mati</w:t>
+            </w:r>
           </w:p>
         </w:tc>
       </w:tr>
@@ -8036,7 +7086,6 @@
                 <w:lang w:val="id-ID"/>
               </w:rPr>
             </w:pPr>
-            <w:proofErr w:type="spellStart"/>
             <w:r>
               <w:rPr>
                 <w:rFonts w:ascii="Times New Roman" w:hAnsi="Times New Roman" w:cs="Times New Roman"/>
@@ -8044,29 +7093,8 @@
                 <w:szCs w:val="24"/>
                 <w:lang w:val="en-US"/>
               </w:rPr>
-              <w:t>Kipas</w:t>
-            </w:r>
-            <w:proofErr w:type="spellEnd"/>
-            <w:r>
-              <w:rPr>
-                <w:rFonts w:ascii="Times New Roman" w:hAnsi="Times New Roman" w:cs="Times New Roman"/>
-                <w:sz w:val="24"/>
-                <w:szCs w:val="24"/>
-                <w:lang w:val="en-US"/>
-              </w:rPr>
-              <w:t xml:space="preserve"> </w:t>
-            </w:r>
-            <w:proofErr w:type="spellStart"/>
-            <w:r>
-              <w:rPr>
-                <w:rFonts w:ascii="Times New Roman" w:hAnsi="Times New Roman" w:cs="Times New Roman"/>
-                <w:sz w:val="24"/>
-                <w:szCs w:val="24"/>
-                <w:lang w:val="en-US"/>
-              </w:rPr>
-              <w:t>menyala</w:t>
-            </w:r>
-            <w:proofErr w:type="spellEnd"/>
+              <w:t>Kipas menyala</w:t>
+            </w:r>
           </w:p>
         </w:tc>
       </w:tr>
@@ -8110,7 +7138,6 @@
                 <w:lang w:val="id-ID"/>
               </w:rPr>
             </w:pPr>
-            <w:proofErr w:type="spellStart"/>
             <w:r>
               <w:rPr>
                 <w:rFonts w:ascii="Times New Roman" w:hAnsi="Times New Roman" w:cs="Times New Roman"/>
@@ -8118,29 +7145,8 @@
                 <w:szCs w:val="24"/>
                 <w:lang w:val="en-US"/>
               </w:rPr>
-              <w:t>Kipas</w:t>
-            </w:r>
-            <w:proofErr w:type="spellEnd"/>
-            <w:r>
-              <w:rPr>
-                <w:rFonts w:ascii="Times New Roman" w:hAnsi="Times New Roman" w:cs="Times New Roman"/>
-                <w:sz w:val="24"/>
-                <w:szCs w:val="24"/>
-                <w:lang w:val="en-US"/>
-              </w:rPr>
-              <w:t xml:space="preserve"> </w:t>
-            </w:r>
-            <w:proofErr w:type="spellStart"/>
-            <w:r>
-              <w:rPr>
-                <w:rFonts w:ascii="Times New Roman" w:hAnsi="Times New Roman" w:cs="Times New Roman"/>
-                <w:sz w:val="24"/>
-                <w:szCs w:val="24"/>
-                <w:lang w:val="en-US"/>
-              </w:rPr>
-              <w:t>mati</w:t>
-            </w:r>
-            <w:proofErr w:type="spellEnd"/>
+              <w:t>Kipas mati</w:t>
+            </w:r>
           </w:p>
         </w:tc>
       </w:tr>
@@ -8184,7 +7190,6 @@
                 <w:lang w:val="en-US"/>
               </w:rPr>
             </w:pPr>
-            <w:proofErr w:type="spellStart"/>
             <w:r>
               <w:rPr>
                 <w:rFonts w:ascii="Times New Roman" w:hAnsi="Times New Roman" w:cs="Times New Roman"/>
@@ -8194,33 +7199,8 @@
                 <w:lang w:val="en-US"/>
                 <w14:ligatures w14:val="none"/>
               </w:rPr>
-              <w:t>Pompa</w:t>
-            </w:r>
-            <w:proofErr w:type="spellEnd"/>
-            <w:r>
-              <w:rPr>
-                <w:rFonts w:ascii="Times New Roman" w:hAnsi="Times New Roman" w:cs="Times New Roman"/>
-                <w:kern w:val="0"/>
-                <w:sz w:val="24"/>
-                <w:szCs w:val="24"/>
-                <w:lang w:val="en-US"/>
-                <w14:ligatures w14:val="none"/>
-              </w:rPr>
-              <w:t xml:space="preserve"> </w:t>
-            </w:r>
-            <w:proofErr w:type="spellStart"/>
-            <w:r>
-              <w:rPr>
-                <w:rFonts w:ascii="Times New Roman" w:hAnsi="Times New Roman" w:cs="Times New Roman"/>
-                <w:kern w:val="0"/>
-                <w:sz w:val="24"/>
-                <w:szCs w:val="24"/>
-                <w:lang w:val="en-US"/>
-                <w14:ligatures w14:val="none"/>
-              </w:rPr>
-              <w:t>menyala</w:t>
-            </w:r>
-            <w:proofErr w:type="spellEnd"/>
+              <w:t>Pompa menyala</w:t>
+            </w:r>
           </w:p>
         </w:tc>
       </w:tr>
@@ -8264,7 +7244,6 @@
                 <w:lang w:val="id-ID"/>
               </w:rPr>
             </w:pPr>
-            <w:proofErr w:type="spellStart"/>
             <w:r>
               <w:rPr>
                 <w:rFonts w:ascii="Times New Roman" w:hAnsi="Times New Roman" w:cs="Times New Roman"/>
@@ -8274,33 +7253,8 @@
                 <w:lang w:val="en-US"/>
                 <w14:ligatures w14:val="none"/>
               </w:rPr>
-              <w:t>Pompa</w:t>
-            </w:r>
-            <w:proofErr w:type="spellEnd"/>
-            <w:r>
-              <w:rPr>
-                <w:rFonts w:ascii="Times New Roman" w:hAnsi="Times New Roman" w:cs="Times New Roman"/>
-                <w:kern w:val="0"/>
-                <w:sz w:val="24"/>
-                <w:szCs w:val="24"/>
-                <w:lang w:val="en-US"/>
-                <w14:ligatures w14:val="none"/>
-              </w:rPr>
-              <w:t xml:space="preserve"> </w:t>
-            </w:r>
-            <w:proofErr w:type="spellStart"/>
-            <w:r>
-              <w:rPr>
-                <w:rFonts w:ascii="Times New Roman" w:hAnsi="Times New Roman" w:cs="Times New Roman"/>
-                <w:kern w:val="0"/>
-                <w:sz w:val="24"/>
-                <w:szCs w:val="24"/>
-                <w:lang w:val="en-US"/>
-                <w14:ligatures w14:val="none"/>
-              </w:rPr>
-              <w:t>mati</w:t>
-            </w:r>
-            <w:proofErr w:type="spellEnd"/>
+              <w:t>Pompa mati</w:t>
+            </w:r>
           </w:p>
         </w:tc>
       </w:tr>
@@ -8344,7 +7298,6 @@
                 <w:lang w:val="id-ID"/>
               </w:rPr>
             </w:pPr>
-            <w:proofErr w:type="spellStart"/>
             <w:r>
               <w:rPr>
                 <w:rFonts w:ascii="Times New Roman" w:hAnsi="Times New Roman" w:cs="Times New Roman"/>
@@ -8354,33 +7307,8 @@
                 <w:lang w:val="en-US"/>
                 <w14:ligatures w14:val="none"/>
               </w:rPr>
-              <w:t>Lampu</w:t>
-            </w:r>
-            <w:proofErr w:type="spellEnd"/>
-            <w:r>
-              <w:rPr>
-                <w:rFonts w:ascii="Times New Roman" w:hAnsi="Times New Roman" w:cs="Times New Roman"/>
-                <w:kern w:val="0"/>
-                <w:sz w:val="24"/>
-                <w:szCs w:val="24"/>
-                <w:lang w:val="en-US"/>
-                <w14:ligatures w14:val="none"/>
-              </w:rPr>
-              <w:t xml:space="preserve"> </w:t>
-            </w:r>
-            <w:proofErr w:type="spellStart"/>
-            <w:r>
-              <w:rPr>
-                <w:rFonts w:ascii="Times New Roman" w:hAnsi="Times New Roman" w:cs="Times New Roman"/>
-                <w:kern w:val="0"/>
-                <w:sz w:val="24"/>
-                <w:szCs w:val="24"/>
-                <w:lang w:val="en-US"/>
-                <w14:ligatures w14:val="none"/>
-              </w:rPr>
-              <w:t>menyala</w:t>
-            </w:r>
-            <w:proofErr w:type="spellEnd"/>
+              <w:t>Lampu menyala</w:t>
+            </w:r>
           </w:p>
         </w:tc>
       </w:tr>
@@ -8424,7 +7352,6 @@
                 <w:lang w:val="id-ID"/>
               </w:rPr>
             </w:pPr>
-            <w:proofErr w:type="spellStart"/>
             <w:r>
               <w:rPr>
                 <w:rFonts w:ascii="Times New Roman" w:hAnsi="Times New Roman" w:cs="Times New Roman"/>
@@ -8434,33 +7361,8 @@
                 <w:lang w:val="en-US"/>
                 <w14:ligatures w14:val="none"/>
               </w:rPr>
-              <w:t>Lampu</w:t>
-            </w:r>
-            <w:proofErr w:type="spellEnd"/>
-            <w:r>
-              <w:rPr>
-                <w:rFonts w:ascii="Times New Roman" w:hAnsi="Times New Roman" w:cs="Times New Roman"/>
-                <w:kern w:val="0"/>
-                <w:sz w:val="24"/>
-                <w:szCs w:val="24"/>
-                <w:lang w:val="en-US"/>
-                <w14:ligatures w14:val="none"/>
-              </w:rPr>
-              <w:t xml:space="preserve"> </w:t>
-            </w:r>
-            <w:proofErr w:type="spellStart"/>
-            <w:r>
-              <w:rPr>
-                <w:rFonts w:ascii="Times New Roman" w:hAnsi="Times New Roman" w:cs="Times New Roman"/>
-                <w:kern w:val="0"/>
-                <w:sz w:val="24"/>
-                <w:szCs w:val="24"/>
-                <w:lang w:val="en-US"/>
-                <w14:ligatures w14:val="none"/>
-              </w:rPr>
-              <w:t>mati</w:t>
-            </w:r>
-            <w:proofErr w:type="spellEnd"/>
+              <w:t>Lampu mati</w:t>
+            </w:r>
           </w:p>
         </w:tc>
       </w:tr>
@@ -9229,7 +8131,6 @@
               </w:rPr>
               <w:t xml:space="preserve">Lampu </w:t>
             </w:r>
-            <w:proofErr w:type="spellStart"/>
             <w:r>
               <w:rPr>
                 <w:rFonts w:ascii="Times New Roman" w:hAnsi="Times New Roman" w:cs="Times New Roman"/>
@@ -9239,7 +8140,6 @@
               </w:rPr>
               <w:t>mati</w:t>
             </w:r>
-            <w:proofErr w:type="spellEnd"/>
           </w:p>
         </w:tc>
       </w:tr>
@@ -9322,7 +8222,6 @@
               </w:rPr>
               <w:t>Lampu m</w:t>
             </w:r>
-            <w:proofErr w:type="spellStart"/>
             <w:r>
               <w:rPr>
                 <w:rFonts w:ascii="Times New Roman" w:hAnsi="Times New Roman" w:cs="Times New Roman"/>
@@ -9332,7 +8231,6 @@
               </w:rPr>
               <w:t>enyala</w:t>
             </w:r>
-            <w:proofErr w:type="spellEnd"/>
           </w:p>
         </w:tc>
       </w:tr>
@@ -9397,7 +8295,6 @@
                 <w:lang w:val="en-US"/>
               </w:rPr>
             </w:pPr>
-            <w:proofErr w:type="spellStart"/>
             <w:r>
               <w:rPr>
                 <w:rFonts w:ascii="Times New Roman" w:hAnsi="Times New Roman" w:cs="Times New Roman"/>
@@ -9405,29 +8302,8 @@
                 <w:szCs w:val="24"/>
                 <w:lang w:val="en-US"/>
               </w:rPr>
-              <w:t>Lampu</w:t>
-            </w:r>
-            <w:proofErr w:type="spellEnd"/>
-            <w:r>
-              <w:rPr>
-                <w:rFonts w:ascii="Times New Roman" w:hAnsi="Times New Roman" w:cs="Times New Roman"/>
-                <w:sz w:val="24"/>
-                <w:szCs w:val="24"/>
-                <w:lang w:val="en-US"/>
-              </w:rPr>
-              <w:t xml:space="preserve"> </w:t>
-            </w:r>
-            <w:proofErr w:type="spellStart"/>
-            <w:r>
-              <w:rPr>
-                <w:rFonts w:ascii="Times New Roman" w:hAnsi="Times New Roman" w:cs="Times New Roman"/>
-                <w:sz w:val="24"/>
-                <w:szCs w:val="24"/>
-                <w:lang w:val="en-US"/>
-              </w:rPr>
-              <w:t>mati</w:t>
-            </w:r>
-            <w:proofErr w:type="spellEnd"/>
+              <w:t>Lampu mati</w:t>
+            </w:r>
           </w:p>
         </w:tc>
       </w:tr>
@@ -9492,7 +8368,6 @@
                 <w:lang w:val="en-US"/>
               </w:rPr>
             </w:pPr>
-            <w:proofErr w:type="spellStart"/>
             <w:r>
               <w:rPr>
                 <w:rFonts w:ascii="Times New Roman" w:hAnsi="Times New Roman" w:cs="Times New Roman"/>
@@ -9500,29 +8375,8 @@
                 <w:szCs w:val="24"/>
                 <w:lang w:val="en-US"/>
               </w:rPr>
-              <w:t>Lampu</w:t>
-            </w:r>
-            <w:proofErr w:type="spellEnd"/>
-            <w:r>
-              <w:rPr>
-                <w:rFonts w:ascii="Times New Roman" w:hAnsi="Times New Roman" w:cs="Times New Roman"/>
-                <w:sz w:val="24"/>
-                <w:szCs w:val="24"/>
-                <w:lang w:val="en-US"/>
-              </w:rPr>
-              <w:t xml:space="preserve"> </w:t>
-            </w:r>
-            <w:proofErr w:type="spellStart"/>
-            <w:r>
-              <w:rPr>
-                <w:rFonts w:ascii="Times New Roman" w:hAnsi="Times New Roman" w:cs="Times New Roman"/>
-                <w:sz w:val="24"/>
-                <w:szCs w:val="24"/>
-                <w:lang w:val="en-US"/>
-              </w:rPr>
-              <w:t>menyala</w:t>
-            </w:r>
-            <w:proofErr w:type="spellEnd"/>
+              <w:t>Lampu menyala</w:t>
+            </w:r>
           </w:p>
         </w:tc>
       </w:tr>
@@ -9630,7 +8484,7 @@
                 <w:rFonts w:ascii="Times New Roman" w:hAnsi="Times New Roman" w:cs="Times New Roman"/>
                 <w:sz w:val="24"/>
                 <w:szCs w:val="24"/>
-                <w:lang w:val="id-ID"/>
+                <w:lang w:val="en-US"/>
               </w:rPr>
             </w:pPr>
             <w:r>
@@ -9638,9 +8492,9 @@
                 <w:rFonts w:ascii="Times New Roman" w:hAnsi="Times New Roman" w:cs="Times New Roman"/>
                 <w:sz w:val="24"/>
                 <w:szCs w:val="24"/>
-                <w:lang w:val="id-ID"/>
-              </w:rPr>
-              <w:t>Resistansi</w:t>
+                <w:lang w:val="en-US"/>
+              </w:rPr>
+              <w:t>Kondisi</w:t>
             </w:r>
           </w:p>
         </w:tc>

</xml_diff>

<commit_message>
ganti kondisi pompa aer
</commit_message>
<xml_diff>
--- a/bab iv.docx
+++ b/bab iv.docx
@@ -8568,7 +8568,16 @@
                 <w:szCs w:val="24"/>
                 <w:lang w:val="en-US"/>
               </w:rPr>
-              <w:t xml:space="preserve"> &lt; 30</w:t>
+              <w:t xml:space="preserve"> &lt; </w:t>
+            </w:r>
+            <w:r>
+              <w:rPr>
+                <w:rFonts w:ascii="Times New Roman" w:hAnsi="Times New Roman" w:cs="Times New Roman"/>
+                <w:sz w:val="24"/>
+                <w:szCs w:val="24"/>
+                <w:lang w:val="en-US"/>
+              </w:rPr>
+              <w:t>5</w:t>
             </w:r>
           </w:p>
         </w:tc>
@@ -8641,7 +8650,16 @@
                 <w:szCs w:val="24"/>
                 <w:lang w:val="en-US"/>
               </w:rPr>
-              <w:t xml:space="preserve"> &gt; 60</w:t>
+              <w:t xml:space="preserve"> &gt; </w:t>
+            </w:r>
+            <w:r>
+              <w:rPr>
+                <w:rFonts w:ascii="Times New Roman" w:hAnsi="Times New Roman" w:cs="Times New Roman"/>
+                <w:sz w:val="24"/>
+                <w:szCs w:val="24"/>
+                <w:lang w:val="en-US"/>
+              </w:rPr>
+              <w:t>25</w:t>
             </w:r>
           </w:p>
         </w:tc>

</xml_diff>